<commit_message>
Workshop 7 ms7-8 submission and testers
</commit_message>
<xml_diff>
--- a/Project/WS7-MS7-8/W7_Milestone7-8.docx
+++ b/Project/WS7-MS7-8/W7_Milestone7-8.docx
@@ -25569,19 +25569,6 @@
         </w:rPr>
         <w:t xml:space="preserve">SUBMISSION </w:t>
       </w:r>
-      <w:r>
-        <w:rPr>
-          <w:rFonts w:ascii="Arial" w:eastAsia="Times New Roman" w:hAnsi="Arial" w:cs="Arial"/>
-          <w:b/>
-          <w:bCs/>
-          <w:caps/>
-          <w:color w:val="FF0000"/>
-          <w:sz w:val="27"/>
-          <w:szCs w:val="27"/>
-          <w:lang w:eastAsia="en-CA"/>
-        </w:rPr>
-        <w:t>(no ready yet)</w:t>
-      </w:r>
     </w:p>
     <w:p>
       <w:pPr>
@@ -25948,7 +25935,7 @@
           <w:szCs w:val="24"/>
           <w:lang w:eastAsia="en-CA"/>
         </w:rPr>
-        <w:t>ms7tester.c</w:t>
+        <w:t>ms7</w:t>
       </w:r>
       <w:r>
         <w:rPr>
@@ -25959,6 +25946,28 @@
           <w:szCs w:val="24"/>
           <w:lang w:eastAsia="en-CA"/>
         </w:rPr>
+        <w:t>T</w:t>
+      </w:r>
+      <w:r>
+        <w:rPr>
+          <w:rFonts w:ascii="Arial" w:eastAsia="Times New Roman" w:hAnsi="Arial" w:cs="Arial"/>
+          <w:b/>
+          <w:bCs/>
+          <w:color w:val="0070C0"/>
+          <w:szCs w:val="24"/>
+          <w:lang w:eastAsia="en-CA"/>
+        </w:rPr>
+        <w:t>ester.c</w:t>
+      </w:r>
+      <w:r>
+        <w:rPr>
+          <w:rFonts w:ascii="Arial" w:eastAsia="Times New Roman" w:hAnsi="Arial" w:cs="Arial"/>
+          <w:b/>
+          <w:bCs/>
+          <w:color w:val="0070C0"/>
+          <w:szCs w:val="24"/>
+          <w:lang w:eastAsia="en-CA"/>
+        </w:rPr>
         <w:t xml:space="preserve"> </w:t>
       </w:r>
       <w:r>
@@ -26196,7 +26205,18 @@
           <w:sz w:val="22"/>
           <w:lang w:eastAsia="en-CA"/>
         </w:rPr>
-        <w:t>tester.c &lt;ENTER&gt;</w:t>
+        <w:t>T</w:t>
+      </w:r>
+      <w:r>
+        <w:rPr>
+          <w:rFonts w:ascii="Courier New" w:eastAsia="Times New Roman" w:hAnsi="Courier New" w:cs="Courier New"/>
+          <w:b/>
+          <w:bCs/>
+          <w:color w:val="000000"/>
+          <w:sz w:val="22"/>
+          <w:lang w:eastAsia="en-CA"/>
+        </w:rPr>
+        <w:t>ester.c &lt;ENTER&gt;</w:t>
       </w:r>
     </w:p>
     <w:p>
@@ -26524,19 +26544,7 @@
     </w:p>
     <w:p>
       <w:pPr>
-        <w:autoSpaceDE w:val="0"/>
-        <w:autoSpaceDN w:val="0"/>
-        <w:adjustRightInd w:val="0"/>
-        <w:spacing w:after="0" w:line="240" w:lineRule="auto"/>
-        <w:rPr>
-          <w:rFonts w:ascii="Consolas" w:hAnsi="Consolas" w:cs="Consolas"/>
-          <w:color w:val="000000"/>
-          <w:sz w:val="23"/>
-          <w:szCs w:val="23"/>
-          <w:lang w:val="en-US"/>
-        </w:rPr>
-      </w:pPr>
-      <w:r>
+        <w:spacing w:line="259" w:lineRule="auto"/>
         <w:rPr>
           <w:rFonts w:ascii="Consolas" w:hAnsi="Consolas" w:cs="Consolas"/>
           <w:color w:val="0000FF"/>
@@ -26544,42 +26552,7 @@
           <w:szCs w:val="23"/>
           <w:lang w:val="en-US"/>
         </w:rPr>
-        <w:t>int</w:t>
-      </w:r>
-      <w:r>
-        <w:rPr>
-          <w:rFonts w:ascii="Consolas" w:hAnsi="Consolas" w:cs="Consolas"/>
-          <w:color w:val="000000"/>
-          <w:sz w:val="23"/>
-          <w:szCs w:val="23"/>
-          <w:lang w:val="en-US"/>
-        </w:rPr>
-        <w:t xml:space="preserve"> </w:t>
-      </w:r>
-      <w:proofErr w:type="spellStart"/>
-      <w:proofErr w:type="gramStart"/>
-      <w:r>
-        <w:rPr>
-          <w:rFonts w:ascii="Consolas" w:hAnsi="Consolas" w:cs="Consolas"/>
-          <w:color w:val="000000"/>
-          <w:sz w:val="23"/>
-          <w:szCs w:val="23"/>
-          <w:lang w:val="en-US"/>
-        </w:rPr>
-        <w:t>saveItems</w:t>
-      </w:r>
-      <w:proofErr w:type="spellEnd"/>
-      <w:r>
-        <w:rPr>
-          <w:rFonts w:ascii="Consolas" w:hAnsi="Consolas" w:cs="Consolas"/>
-          <w:color w:val="000000"/>
-          <w:sz w:val="23"/>
-          <w:szCs w:val="23"/>
-          <w:lang w:val="en-US"/>
-        </w:rPr>
-        <w:t>(</w:t>
-      </w:r>
-      <w:proofErr w:type="gramEnd"/>
+      </w:pPr>
       <w:r>
         <w:rPr>
           <w:rFonts w:ascii="Consolas" w:hAnsi="Consolas" w:cs="Consolas"/>
@@ -26588,1350 +26561,1401 @@
           <w:szCs w:val="23"/>
           <w:lang w:val="en-US"/>
         </w:rPr>
-        <w:t>const struct</w:t>
-      </w:r>
-      <w:r>
-        <w:rPr>
-          <w:rFonts w:ascii="Consolas" w:hAnsi="Consolas" w:cs="Consolas"/>
-          <w:color w:val="000000"/>
-          <w:sz w:val="23"/>
-          <w:szCs w:val="23"/>
-          <w:lang w:val="en-US"/>
-        </w:rPr>
-        <w:t xml:space="preserve"> </w:t>
-      </w:r>
-      <w:r>
-        <w:rPr>
-          <w:rFonts w:ascii="Consolas" w:hAnsi="Consolas" w:cs="Consolas"/>
-          <w:color w:val="2B91AF"/>
-          <w:sz w:val="23"/>
-          <w:szCs w:val="23"/>
-          <w:lang w:val="en-US"/>
-        </w:rPr>
-        <w:t>Item</w:t>
-      </w:r>
-      <w:r>
-        <w:rPr>
-          <w:rFonts w:ascii="Consolas" w:hAnsi="Consolas" w:cs="Consolas"/>
-          <w:color w:val="000000"/>
-          <w:sz w:val="23"/>
-          <w:szCs w:val="23"/>
-          <w:lang w:val="en-US"/>
-        </w:rPr>
-        <w:t xml:space="preserve"> </w:t>
-      </w:r>
-      <w:r>
-        <w:rPr>
-          <w:rFonts w:ascii="Consolas" w:hAnsi="Consolas" w:cs="Consolas"/>
-          <w:color w:val="808080"/>
-          <w:sz w:val="23"/>
-          <w:szCs w:val="23"/>
-          <w:lang w:val="en-US"/>
-        </w:rPr>
-        <w:t>item[]</w:t>
-      </w:r>
-      <w:r>
-        <w:rPr>
-          <w:rFonts w:ascii="Consolas" w:hAnsi="Consolas" w:cs="Consolas"/>
-          <w:color w:val="000000"/>
-          <w:sz w:val="23"/>
-          <w:szCs w:val="23"/>
-          <w:lang w:val="en-US"/>
-        </w:rPr>
-        <w:t xml:space="preserve">, </w:t>
-      </w:r>
-      <w:r>
-        <w:rPr>
-          <w:rFonts w:ascii="Consolas" w:hAnsi="Consolas" w:cs="Consolas"/>
-          <w:color w:val="0000FF"/>
-          <w:sz w:val="23"/>
-          <w:szCs w:val="23"/>
-          <w:lang w:val="en-US"/>
-        </w:rPr>
-        <w:t>char</w:t>
-      </w:r>
-      <w:r>
-        <w:rPr>
-          <w:rFonts w:ascii="Consolas" w:hAnsi="Consolas" w:cs="Consolas"/>
-          <w:color w:val="000000"/>
-          <w:sz w:val="23"/>
-          <w:szCs w:val="23"/>
-          <w:lang w:val="en-US"/>
-        </w:rPr>
-        <w:t xml:space="preserve"> </w:t>
-      </w:r>
-      <w:proofErr w:type="spellStart"/>
-      <w:r>
-        <w:rPr>
-          <w:rFonts w:ascii="Consolas" w:hAnsi="Consolas" w:cs="Consolas"/>
-          <w:color w:val="808080"/>
-          <w:sz w:val="23"/>
-          <w:szCs w:val="23"/>
-          <w:lang w:val="en-US"/>
-        </w:rPr>
-        <w:t>fileName</w:t>
-      </w:r>
-      <w:proofErr w:type="spellEnd"/>
-      <w:r>
-        <w:rPr>
-          <w:rFonts w:ascii="Consolas" w:hAnsi="Consolas" w:cs="Consolas"/>
-          <w:color w:val="000000"/>
-          <w:sz w:val="23"/>
-          <w:szCs w:val="23"/>
-          <w:lang w:val="en-US"/>
-        </w:rPr>
-        <w:t xml:space="preserve">[], </w:t>
-      </w:r>
-      <w:r>
-        <w:rPr>
-          <w:rFonts w:ascii="Consolas" w:hAnsi="Consolas" w:cs="Consolas"/>
-          <w:color w:val="0000FF"/>
-          <w:sz w:val="23"/>
-          <w:szCs w:val="23"/>
-          <w:lang w:val="en-US"/>
-        </w:rPr>
-        <w:t>int</w:t>
-      </w:r>
-      <w:r>
-        <w:rPr>
-          <w:rFonts w:ascii="Consolas" w:hAnsi="Consolas" w:cs="Consolas"/>
-          <w:color w:val="000000"/>
-          <w:sz w:val="23"/>
-          <w:szCs w:val="23"/>
-          <w:lang w:val="en-US"/>
-        </w:rPr>
-        <w:t xml:space="preserve"> </w:t>
-      </w:r>
-      <w:proofErr w:type="spellStart"/>
-      <w:r>
-        <w:rPr>
-          <w:rFonts w:ascii="Consolas" w:hAnsi="Consolas" w:cs="Consolas"/>
-          <w:color w:val="808080"/>
-          <w:sz w:val="23"/>
-          <w:szCs w:val="23"/>
-          <w:lang w:val="en-US"/>
-        </w:rPr>
-        <w:t>NoOfRecs</w:t>
-      </w:r>
-      <w:proofErr w:type="spellEnd"/>
-      <w:r>
-        <w:rPr>
-          <w:rFonts w:ascii="Consolas" w:hAnsi="Consolas" w:cs="Consolas"/>
-          <w:color w:val="000000"/>
-          <w:sz w:val="23"/>
-          <w:szCs w:val="23"/>
-          <w:lang w:val="en-US"/>
-        </w:rPr>
-        <w:t>);</w:t>
-      </w:r>
-    </w:p>
-    <w:p>
-      <w:pPr>
-        <w:autoSpaceDE w:val="0"/>
-        <w:autoSpaceDN w:val="0"/>
-        <w:adjustRightInd w:val="0"/>
-        <w:spacing w:after="0" w:line="240" w:lineRule="auto"/>
-        <w:rPr>
-          <w:rFonts w:ascii="Consolas" w:hAnsi="Consolas" w:cs="Consolas"/>
-          <w:color w:val="000000"/>
-          <w:lang w:val="en-US"/>
-        </w:rPr>
-      </w:pPr>
-    </w:p>
-    <w:p>
-      <w:pPr>
-        <w:rPr>
-          <w:rFonts w:cstheme="minorHAnsi"/>
-          <w:szCs w:val="24"/>
-        </w:rPr>
-      </w:pPr>
-      <w:proofErr w:type="spellStart"/>
-      <w:r>
-        <w:rPr>
-          <w:rFonts w:cstheme="minorHAnsi"/>
-          <w:b/>
-          <w:bCs/>
-          <w:szCs w:val="24"/>
-        </w:rPr>
-        <w:t>saveItems</w:t>
-      </w:r>
-      <w:proofErr w:type="spellEnd"/>
-      <w:r>
-        <w:rPr>
-          <w:rFonts w:cstheme="minorHAnsi"/>
-          <w:szCs w:val="24"/>
-        </w:rPr>
-        <w:t xml:space="preserve"> uses the </w:t>
-      </w:r>
-      <w:proofErr w:type="spellStart"/>
-      <w:r>
-        <w:rPr>
-          <w:rFonts w:cstheme="minorHAnsi"/>
-          <w:b/>
-          <w:bCs/>
-          <w:szCs w:val="24"/>
-        </w:rPr>
-        <w:t>saveItem</w:t>
-      </w:r>
-      <w:proofErr w:type="spellEnd"/>
-      <w:r>
-        <w:rPr>
-          <w:rFonts w:cstheme="minorHAnsi"/>
-          <w:szCs w:val="24"/>
-        </w:rPr>
-        <w:t xml:space="preserve"> function to write an entire array of </w:t>
-      </w:r>
-      <w:r>
-        <w:rPr>
-          <w:rFonts w:cstheme="minorHAnsi"/>
-          <w:b/>
-          <w:bCs/>
-          <w:szCs w:val="24"/>
-        </w:rPr>
-        <w:t>Items</w:t>
-      </w:r>
-      <w:r>
-        <w:rPr>
-          <w:rFonts w:cstheme="minorHAnsi"/>
-          <w:szCs w:val="24"/>
-        </w:rPr>
-        <w:t xml:space="preserve"> into a file.</w:t>
-      </w:r>
-    </w:p>
-    <w:p>
-      <w:pPr>
-        <w:rPr>
-          <w:rFonts w:cstheme="minorHAnsi"/>
-          <w:szCs w:val="24"/>
-        </w:rPr>
-      </w:pPr>
-      <w:proofErr w:type="spellStart"/>
-      <w:r>
-        <w:rPr>
-          <w:rFonts w:cstheme="minorHAnsi"/>
-          <w:b/>
-          <w:bCs/>
-          <w:szCs w:val="24"/>
-        </w:rPr>
-        <w:t>saveItems</w:t>
-      </w:r>
-      <w:proofErr w:type="spellEnd"/>
-      <w:r>
-        <w:rPr>
-          <w:rFonts w:cstheme="minorHAnsi"/>
-          <w:szCs w:val="24"/>
-        </w:rPr>
-        <w:t xml:space="preserve"> receives a constant array of </w:t>
-      </w:r>
-      <w:r>
-        <w:rPr>
-          <w:rFonts w:cstheme="minorHAnsi"/>
-          <w:b/>
-          <w:bCs/>
-          <w:szCs w:val="24"/>
-        </w:rPr>
-        <w:t>Items</w:t>
-      </w:r>
-      <w:r>
-        <w:rPr>
-          <w:rFonts w:cstheme="minorHAnsi"/>
-          <w:szCs w:val="24"/>
-        </w:rPr>
-        <w:t xml:space="preserve"> and the number of records in that array (</w:t>
-      </w:r>
-      <w:proofErr w:type="spellStart"/>
-      <w:r>
-        <w:rPr>
-          <w:rFonts w:cstheme="minorHAnsi"/>
-          <w:b/>
-          <w:bCs/>
-          <w:szCs w:val="24"/>
-        </w:rPr>
-        <w:t>NoOfRecs</w:t>
-      </w:r>
-      <w:proofErr w:type="spellEnd"/>
-      <w:r>
-        <w:rPr>
-          <w:rFonts w:cstheme="minorHAnsi"/>
-          <w:szCs w:val="24"/>
-        </w:rPr>
-        <w:t>) and also the name of the file in which these items should be saved into.</w:t>
-      </w:r>
-    </w:p>
-    <w:p>
-      <w:pPr>
-        <w:rPr>
-          <w:rFonts w:cstheme="minorHAnsi"/>
-          <w:szCs w:val="24"/>
-        </w:rPr>
-      </w:pPr>
-      <w:proofErr w:type="spellStart"/>
-      <w:r>
-        <w:rPr>
-          <w:rFonts w:cstheme="minorHAnsi"/>
-          <w:b/>
-          <w:bCs/>
-          <w:szCs w:val="24"/>
-        </w:rPr>
-        <w:t>saveItems</w:t>
-      </w:r>
-      <w:proofErr w:type="spellEnd"/>
-      <w:r>
-        <w:rPr>
-          <w:rFonts w:cstheme="minorHAnsi"/>
-          <w:szCs w:val="24"/>
-        </w:rPr>
-        <w:t xml:space="preserve"> opens a </w:t>
-      </w:r>
-      <w:r>
-        <w:rPr>
-          <w:rFonts w:cstheme="minorHAnsi"/>
-          <w:b/>
-          <w:bCs/>
-          <w:szCs w:val="24"/>
-        </w:rPr>
-        <w:t>FILE</w:t>
-      </w:r>
-      <w:r>
-        <w:rPr>
-          <w:rFonts w:cstheme="minorHAnsi"/>
-          <w:szCs w:val="24"/>
-        </w:rPr>
-        <w:t xml:space="preserve"> using the </w:t>
-      </w:r>
-      <w:r>
-        <w:rPr>
-          <w:rFonts w:cstheme="minorHAnsi"/>
-          <w:b/>
-          <w:bCs/>
-          <w:szCs w:val="24"/>
-        </w:rPr>
-        <w:t>filename</w:t>
-      </w:r>
-      <w:r>
-        <w:rPr>
-          <w:rFonts w:cstheme="minorHAnsi"/>
-          <w:szCs w:val="24"/>
-        </w:rPr>
-        <w:t xml:space="preserve"> received from the argument list for writing (overwrites the old file if it already exists). </w:t>
-      </w:r>
-    </w:p>
-    <w:p>
-      <w:pPr>
-        <w:rPr>
-          <w:rFonts w:cstheme="minorHAnsi"/>
-          <w:szCs w:val="24"/>
-        </w:rPr>
-      </w:pPr>
-      <w:r>
-        <w:rPr>
-          <w:rFonts w:cstheme="minorHAnsi"/>
-          <w:szCs w:val="24"/>
-        </w:rPr>
-        <w:t xml:space="preserve">If the file is not opened successfully, it ends the function and returns </w:t>
-      </w:r>
-      <w:r>
-        <w:rPr>
-          <w:rFonts w:cstheme="minorHAnsi"/>
-          <w:b/>
-          <w:bCs/>
-          <w:szCs w:val="24"/>
-        </w:rPr>
-        <w:t>zero</w:t>
-      </w:r>
-      <w:r>
-        <w:rPr>
-          <w:rFonts w:cstheme="minorHAnsi"/>
-          <w:szCs w:val="24"/>
-        </w:rPr>
-        <w:t>.</w:t>
-      </w:r>
-    </w:p>
-    <w:p>
-      <w:pPr>
-        <w:rPr>
-          <w:rFonts w:cstheme="minorHAnsi"/>
-          <w:szCs w:val="24"/>
-        </w:rPr>
-      </w:pPr>
-      <w:r>
-        <w:rPr>
-          <w:rFonts w:cstheme="minorHAnsi"/>
-          <w:szCs w:val="24"/>
-        </w:rPr>
-        <w:t>If the file is opened successfully, it goes through all the elements of the array, “</w:t>
-      </w:r>
-      <w:r>
-        <w:rPr>
-          <w:rFonts w:cstheme="minorHAnsi"/>
-          <w:b/>
-          <w:bCs/>
-          <w:szCs w:val="24"/>
-        </w:rPr>
-        <w:t>item</w:t>
-      </w:r>
-      <w:r>
-        <w:rPr>
-          <w:rFonts w:cstheme="minorHAnsi"/>
-          <w:szCs w:val="24"/>
-        </w:rPr>
-        <w:t>”, up to the “</w:t>
-      </w:r>
-      <w:proofErr w:type="spellStart"/>
-      <w:r>
-        <w:rPr>
-          <w:rFonts w:cstheme="minorHAnsi"/>
-          <w:b/>
-          <w:bCs/>
-          <w:szCs w:val="24"/>
-        </w:rPr>
-        <w:t>NoOfRecs</w:t>
-      </w:r>
-      <w:proofErr w:type="spellEnd"/>
-      <w:r>
-        <w:rPr>
-          <w:rFonts w:cstheme="minorHAnsi"/>
-          <w:szCs w:val="24"/>
-        </w:rPr>
-        <w:t xml:space="preserve">” and saves them one by one using the </w:t>
-      </w:r>
-      <w:proofErr w:type="spellStart"/>
-      <w:r>
-        <w:rPr>
-          <w:rFonts w:cstheme="minorHAnsi"/>
-          <w:b/>
-          <w:bCs/>
-          <w:szCs w:val="24"/>
-        </w:rPr>
-        <w:t>saveItem</w:t>
-      </w:r>
-      <w:proofErr w:type="spellEnd"/>
-      <w:r>
-        <w:rPr>
-          <w:rFonts w:cstheme="minorHAnsi"/>
-          <w:szCs w:val="24"/>
-        </w:rPr>
-        <w:t xml:space="preserve"> function.</w:t>
-      </w:r>
-    </w:p>
-    <w:p>
-      <w:pPr>
-        <w:rPr>
-          <w:rFonts w:cstheme="minorHAnsi"/>
-          <w:szCs w:val="24"/>
-        </w:rPr>
-      </w:pPr>
-      <w:r>
-        <w:rPr>
-          <w:rFonts w:cstheme="minorHAnsi"/>
-          <w:szCs w:val="24"/>
-        </w:rPr>
-        <w:t xml:space="preserve">Then, it closes the </w:t>
-      </w:r>
-      <w:r>
-        <w:rPr>
-          <w:rFonts w:cstheme="minorHAnsi"/>
-          <w:b/>
-          <w:bCs/>
-          <w:szCs w:val="24"/>
-        </w:rPr>
-        <w:t>FILE</w:t>
-      </w:r>
-      <w:r>
-        <w:rPr>
-          <w:rFonts w:cstheme="minorHAnsi"/>
-          <w:szCs w:val="24"/>
-        </w:rPr>
-        <w:t xml:space="preserve"> and exits the function returning </w:t>
-      </w:r>
-      <w:r>
-        <w:rPr>
-          <w:rFonts w:cstheme="minorHAnsi"/>
-          <w:b/>
-          <w:bCs/>
-          <w:szCs w:val="24"/>
-        </w:rPr>
-        <w:t>one</w:t>
-      </w:r>
-      <w:r>
-        <w:rPr>
-          <w:rFonts w:cstheme="minorHAnsi"/>
-          <w:szCs w:val="24"/>
-        </w:rPr>
-        <w:t xml:space="preserve"> (</w:t>
-      </w:r>
-      <w:r>
-        <w:rPr>
-          <w:rFonts w:cstheme="minorHAnsi"/>
-          <w:b/>
-          <w:bCs/>
-          <w:szCs w:val="24"/>
-        </w:rPr>
-        <w:t>true</w:t>
-      </w:r>
-      <w:r>
-        <w:rPr>
-          <w:rFonts w:cstheme="minorHAnsi"/>
-          <w:szCs w:val="24"/>
-        </w:rPr>
-        <w:t>).</w:t>
-      </w:r>
-    </w:p>
-    <w:p>
-      <w:pPr>
-        <w:rPr>
-          <w:rFonts w:ascii="Consolas" w:hAnsi="Consolas" w:cs="Consolas"/>
-          <w:color w:val="0000FF"/>
-          <w:sz w:val="20"/>
-          <w:szCs w:val="19"/>
-          <w:lang w:val="en-US"/>
-        </w:rPr>
-      </w:pPr>
-    </w:p>
-    <w:p>
-      <w:pPr>
-        <w:rPr>
-          <w:rFonts w:ascii="Consolas" w:hAnsi="Consolas" w:cs="Consolas"/>
-          <w:color w:val="0000FF"/>
-          <w:sz w:val="20"/>
-          <w:szCs w:val="19"/>
-          <w:lang w:val="en-US"/>
-        </w:rPr>
-      </w:pPr>
-    </w:p>
-    <w:p>
-      <w:pPr>
-        <w:rPr>
-          <w:rFonts w:ascii="Consolas" w:hAnsi="Consolas" w:cs="Consolas"/>
-          <w:sz w:val="32"/>
-          <w:szCs w:val="32"/>
-        </w:rPr>
-      </w:pPr>
-      <w:r>
-        <w:rPr>
-          <w:rFonts w:ascii="Consolas" w:hAnsi="Consolas" w:cs="Consolas"/>
-          <w:color w:val="0000FF"/>
-          <w:lang w:val="en-US"/>
-        </w:rPr>
-        <w:t>int</w:t>
-      </w:r>
-      <w:r>
-        <w:rPr>
-          <w:rFonts w:ascii="Consolas" w:hAnsi="Consolas" w:cs="Consolas"/>
-          <w:color w:val="000000"/>
-          <w:lang w:val="en-US"/>
-        </w:rPr>
-        <w:t xml:space="preserve"> </w:t>
-      </w:r>
-      <w:proofErr w:type="spellStart"/>
-      <w:proofErr w:type="gramStart"/>
-      <w:r>
-        <w:rPr>
-          <w:rFonts w:ascii="Consolas" w:hAnsi="Consolas" w:cs="Consolas"/>
-          <w:color w:val="000000"/>
-          <w:lang w:val="en-US"/>
-        </w:rPr>
-        <w:t>loadItems</w:t>
-      </w:r>
-      <w:proofErr w:type="spellEnd"/>
-      <w:r>
-        <w:rPr>
-          <w:rFonts w:ascii="Consolas" w:hAnsi="Consolas" w:cs="Consolas"/>
-          <w:color w:val="000000"/>
-          <w:lang w:val="en-US"/>
-        </w:rPr>
-        <w:t>(</w:t>
-      </w:r>
-      <w:proofErr w:type="gramEnd"/>
-      <w:r>
-        <w:rPr>
-          <w:rFonts w:ascii="Consolas" w:hAnsi="Consolas" w:cs="Consolas"/>
-          <w:color w:val="0000FF"/>
-          <w:lang w:val="en-US"/>
-        </w:rPr>
-        <w:t>struct</w:t>
-      </w:r>
-      <w:r>
-        <w:rPr>
-          <w:rFonts w:ascii="Consolas" w:hAnsi="Consolas" w:cs="Consolas"/>
-          <w:color w:val="000000"/>
-          <w:lang w:val="en-US"/>
-        </w:rPr>
-        <w:t xml:space="preserve"> </w:t>
-      </w:r>
-      <w:r>
-        <w:rPr>
-          <w:rFonts w:ascii="Consolas" w:hAnsi="Consolas" w:cs="Consolas"/>
-          <w:color w:val="2B91AF"/>
-          <w:lang w:val="en-US"/>
-        </w:rPr>
-        <w:t>Item</w:t>
-      </w:r>
-      <w:r>
-        <w:rPr>
-          <w:rFonts w:ascii="Consolas" w:hAnsi="Consolas" w:cs="Consolas"/>
-          <w:color w:val="000000"/>
-          <w:lang w:val="en-US"/>
-        </w:rPr>
-        <w:t xml:space="preserve"> </w:t>
-      </w:r>
-      <w:r>
-        <w:rPr>
-          <w:rFonts w:ascii="Consolas" w:hAnsi="Consolas" w:cs="Consolas"/>
-          <w:color w:val="808080"/>
-          <w:lang w:val="en-US"/>
-        </w:rPr>
-        <w:t>item</w:t>
-      </w:r>
-      <w:r>
-        <w:rPr>
-          <w:rFonts w:ascii="Consolas" w:hAnsi="Consolas" w:cs="Consolas"/>
-          <w:color w:val="808080"/>
-          <w:lang w:val="en-US"/>
-        </w:rPr>
-        <w:t>[]</w:t>
-      </w:r>
-      <w:r>
-        <w:rPr>
-          <w:rFonts w:ascii="Consolas" w:hAnsi="Consolas" w:cs="Consolas"/>
-          <w:color w:val="000000"/>
-          <w:lang w:val="en-US"/>
-        </w:rPr>
-        <w:t xml:space="preserve">, </w:t>
-      </w:r>
-      <w:r>
-        <w:rPr>
-          <w:rFonts w:ascii="Consolas" w:hAnsi="Consolas" w:cs="Consolas"/>
-          <w:color w:val="0000FF"/>
-          <w:lang w:val="en-US"/>
-        </w:rPr>
-        <w:t>char</w:t>
-      </w:r>
-      <w:r>
-        <w:rPr>
-          <w:rFonts w:ascii="Consolas" w:hAnsi="Consolas" w:cs="Consolas"/>
-          <w:color w:val="000000"/>
-          <w:lang w:val="en-US"/>
-        </w:rPr>
-        <w:t xml:space="preserve"> </w:t>
-      </w:r>
-      <w:proofErr w:type="spellStart"/>
-      <w:r>
-        <w:rPr>
-          <w:rFonts w:ascii="Consolas" w:hAnsi="Consolas" w:cs="Consolas"/>
-          <w:color w:val="808080"/>
-          <w:lang w:val="en-US"/>
-        </w:rPr>
-        <w:t>fileName</w:t>
-      </w:r>
-      <w:proofErr w:type="spellEnd"/>
-      <w:r>
-        <w:rPr>
-          <w:rFonts w:ascii="Consolas" w:hAnsi="Consolas" w:cs="Consolas"/>
-          <w:color w:val="000000"/>
-          <w:lang w:val="en-US"/>
-        </w:rPr>
-        <w:t xml:space="preserve">[], </w:t>
-      </w:r>
-      <w:r>
-        <w:rPr>
-          <w:rFonts w:ascii="Consolas" w:hAnsi="Consolas" w:cs="Consolas"/>
-          <w:color w:val="0000FF"/>
-          <w:lang w:val="en-US"/>
-        </w:rPr>
-        <w:t>int</w:t>
-      </w:r>
-      <w:r>
-        <w:rPr>
-          <w:rFonts w:ascii="Consolas" w:hAnsi="Consolas" w:cs="Consolas"/>
-          <w:color w:val="000000"/>
-          <w:lang w:val="en-US"/>
-        </w:rPr>
-        <w:t xml:space="preserve">* </w:t>
-      </w:r>
-      <w:proofErr w:type="spellStart"/>
-      <w:r>
-        <w:rPr>
-          <w:rFonts w:ascii="Consolas" w:hAnsi="Consolas" w:cs="Consolas"/>
-          <w:color w:val="808080"/>
-          <w:lang w:val="en-US"/>
-        </w:rPr>
-        <w:t>NoOfRecsPtr</w:t>
-      </w:r>
-      <w:proofErr w:type="spellEnd"/>
-      <w:r>
-        <w:rPr>
-          <w:rFonts w:ascii="Consolas" w:hAnsi="Consolas" w:cs="Consolas"/>
-          <w:color w:val="000000"/>
-          <w:lang w:val="en-US"/>
-        </w:rPr>
-        <w:t>);</w:t>
-      </w:r>
-    </w:p>
-    <w:p>
-      <w:pPr>
-        <w:rPr>
-          <w:rFonts w:cstheme="minorHAnsi"/>
-          <w:szCs w:val="24"/>
-        </w:rPr>
-      </w:pPr>
-      <w:proofErr w:type="spellStart"/>
-      <w:r>
-        <w:rPr>
-          <w:rFonts w:cstheme="minorHAnsi"/>
-          <w:b/>
-          <w:bCs/>
-          <w:szCs w:val="24"/>
-        </w:rPr>
-        <w:t>loadItems</w:t>
-      </w:r>
-      <w:proofErr w:type="spellEnd"/>
-      <w:r>
-        <w:rPr>
-          <w:rFonts w:cstheme="minorHAnsi"/>
-          <w:szCs w:val="24"/>
-        </w:rPr>
-        <w:t xml:space="preserve"> uses the </w:t>
-      </w:r>
-      <w:proofErr w:type="spellStart"/>
-      <w:r>
-        <w:rPr>
-          <w:rFonts w:cstheme="minorHAnsi"/>
-          <w:b/>
-          <w:bCs/>
-          <w:szCs w:val="24"/>
-        </w:rPr>
-        <w:t>loadItem</w:t>
-      </w:r>
-      <w:proofErr w:type="spellEnd"/>
-      <w:r>
-        <w:rPr>
-          <w:rFonts w:cstheme="minorHAnsi"/>
-          <w:szCs w:val="24"/>
-        </w:rPr>
-        <w:t xml:space="preserve"> function to read all the records saved in a file into the “</w:t>
-      </w:r>
-      <w:r>
-        <w:rPr>
-          <w:rFonts w:cstheme="minorHAnsi"/>
-          <w:b/>
-          <w:bCs/>
-          <w:szCs w:val="24"/>
-        </w:rPr>
-        <w:t>item</w:t>
-      </w:r>
-      <w:r>
-        <w:rPr>
-          <w:rFonts w:cstheme="minorHAnsi"/>
-          <w:szCs w:val="24"/>
-        </w:rPr>
-        <w:t>” array and sets the target of the “</w:t>
-      </w:r>
-      <w:proofErr w:type="spellStart"/>
-      <w:r>
-        <w:rPr>
-          <w:rFonts w:cstheme="minorHAnsi"/>
-          <w:b/>
-          <w:bCs/>
-          <w:szCs w:val="24"/>
-        </w:rPr>
-        <w:t>NoOfRecsPtr</w:t>
-      </w:r>
-      <w:proofErr w:type="spellEnd"/>
-      <w:r>
-        <w:rPr>
-          <w:rFonts w:cstheme="minorHAnsi"/>
-          <w:szCs w:val="24"/>
-        </w:rPr>
-        <w:t xml:space="preserve">” to the number of </w:t>
-      </w:r>
-      <w:r>
-        <w:rPr>
-          <w:rFonts w:cstheme="minorHAnsi"/>
-          <w:b/>
-          <w:bCs/>
-          <w:szCs w:val="24"/>
-        </w:rPr>
-        <w:t>Items</w:t>
-      </w:r>
-      <w:r>
-        <w:rPr>
-          <w:rFonts w:cstheme="minorHAnsi"/>
-          <w:szCs w:val="24"/>
-        </w:rPr>
-        <w:t xml:space="preserve"> read from the file.</w:t>
-      </w:r>
-    </w:p>
-    <w:p>
-      <w:pPr>
-        <w:rPr>
-          <w:rFonts w:cstheme="minorHAnsi"/>
-          <w:szCs w:val="24"/>
-        </w:rPr>
-      </w:pPr>
-      <w:proofErr w:type="spellStart"/>
-      <w:r>
-        <w:rPr>
-          <w:rFonts w:cstheme="minorHAnsi"/>
-          <w:b/>
-          <w:bCs/>
-          <w:szCs w:val="24"/>
-        </w:rPr>
-        <w:t>loadItems</w:t>
-      </w:r>
-      <w:proofErr w:type="spellEnd"/>
-      <w:r>
-        <w:rPr>
-          <w:rFonts w:cstheme="minorHAnsi"/>
-          <w:szCs w:val="24"/>
-        </w:rPr>
-        <w:t xml:space="preserve"> receives an array of </w:t>
-      </w:r>
-      <w:r>
-        <w:rPr>
-          <w:rFonts w:cstheme="minorHAnsi"/>
-          <w:b/>
-          <w:bCs/>
-          <w:szCs w:val="24"/>
-        </w:rPr>
-        <w:t>Items</w:t>
-      </w:r>
-      <w:r>
-        <w:rPr>
-          <w:rFonts w:cstheme="minorHAnsi"/>
-          <w:szCs w:val="24"/>
-        </w:rPr>
-        <w:t xml:space="preserve"> and another pointer pointing to the number of records read from the file (</w:t>
-      </w:r>
-      <w:proofErr w:type="spellStart"/>
-      <w:r>
-        <w:rPr>
-          <w:rFonts w:cstheme="minorHAnsi"/>
-          <w:b/>
-          <w:bCs/>
-          <w:szCs w:val="24"/>
-        </w:rPr>
-        <w:t>NoOfRecsPtr</w:t>
-      </w:r>
-      <w:proofErr w:type="spellEnd"/>
-      <w:r>
-        <w:rPr>
-          <w:rFonts w:cstheme="minorHAnsi"/>
-          <w:szCs w:val="24"/>
-        </w:rPr>
-        <w:t xml:space="preserve">) and also the name of the file in which these </w:t>
-      </w:r>
-      <w:r>
-        <w:rPr>
-          <w:rFonts w:cstheme="minorHAnsi"/>
-          <w:b/>
-          <w:bCs/>
-          <w:szCs w:val="24"/>
-        </w:rPr>
-        <w:t>items</w:t>
-      </w:r>
-      <w:r>
-        <w:rPr>
-          <w:rFonts w:cstheme="minorHAnsi"/>
-          <w:szCs w:val="24"/>
-        </w:rPr>
-        <w:t xml:space="preserve"> are stored in.</w:t>
-      </w:r>
-    </w:p>
-    <w:p>
-      <w:pPr>
-        <w:rPr>
-          <w:rFonts w:cstheme="minorHAnsi"/>
-          <w:szCs w:val="24"/>
-        </w:rPr>
-      </w:pPr>
-      <w:proofErr w:type="spellStart"/>
-      <w:r>
-        <w:rPr>
-          <w:rFonts w:cstheme="minorHAnsi"/>
-          <w:b/>
-          <w:bCs/>
-          <w:szCs w:val="24"/>
-        </w:rPr>
-        <w:t>loadItems</w:t>
-      </w:r>
-      <w:proofErr w:type="spellEnd"/>
-      <w:r>
-        <w:rPr>
-          <w:rFonts w:cstheme="minorHAnsi"/>
-          <w:szCs w:val="24"/>
-        </w:rPr>
-        <w:t xml:space="preserve"> opens a </w:t>
-      </w:r>
-      <w:r>
-        <w:rPr>
-          <w:rFonts w:cstheme="minorHAnsi"/>
-          <w:b/>
-          <w:bCs/>
-          <w:szCs w:val="24"/>
-        </w:rPr>
-        <w:t>FILE</w:t>
-      </w:r>
-      <w:r>
-        <w:rPr>
-          <w:rFonts w:cstheme="minorHAnsi"/>
-          <w:szCs w:val="24"/>
-        </w:rPr>
-        <w:t xml:space="preserve"> using the </w:t>
-      </w:r>
-      <w:r>
-        <w:rPr>
-          <w:rFonts w:cstheme="minorHAnsi"/>
-          <w:b/>
-          <w:bCs/>
-          <w:szCs w:val="24"/>
-        </w:rPr>
-        <w:t>filename</w:t>
-      </w:r>
-      <w:r>
-        <w:rPr>
-          <w:rFonts w:cstheme="minorHAnsi"/>
-          <w:szCs w:val="24"/>
-        </w:rPr>
-        <w:t xml:space="preserve"> received from the argument list for reading. </w:t>
-      </w:r>
-    </w:p>
-    <w:p>
-      <w:pPr>
-        <w:rPr>
-          <w:rFonts w:cstheme="minorHAnsi"/>
-          <w:szCs w:val="24"/>
-        </w:rPr>
-      </w:pPr>
-      <w:r>
-        <w:rPr>
-          <w:rFonts w:cstheme="minorHAnsi"/>
-          <w:szCs w:val="24"/>
-        </w:rPr>
-        <w:t xml:space="preserve">If the file is not opened successfully, it ends the function and returns </w:t>
-      </w:r>
-      <w:r>
-        <w:rPr>
-          <w:rFonts w:cstheme="minorHAnsi"/>
-          <w:b/>
-          <w:bCs/>
-          <w:szCs w:val="24"/>
-        </w:rPr>
-        <w:t>zero</w:t>
-      </w:r>
-      <w:r>
-        <w:rPr>
-          <w:rFonts w:cstheme="minorHAnsi"/>
-          <w:szCs w:val="24"/>
-        </w:rPr>
-        <w:t>.</w:t>
-      </w:r>
-    </w:p>
-    <w:p>
-      <w:pPr>
-        <w:rPr>
-          <w:rFonts w:cstheme="minorHAnsi"/>
-          <w:szCs w:val="24"/>
-        </w:rPr>
-      </w:pPr>
-      <w:r>
-        <w:rPr>
-          <w:rFonts w:cstheme="minorHAnsi"/>
-          <w:szCs w:val="24"/>
-        </w:rPr>
-        <w:t xml:space="preserve">If the file is opened successfully, using </w:t>
-      </w:r>
-      <w:proofErr w:type="spellStart"/>
-      <w:r>
-        <w:rPr>
-          <w:rFonts w:cstheme="minorHAnsi"/>
-          <w:b/>
-          <w:bCs/>
-          <w:szCs w:val="24"/>
-        </w:rPr>
-        <w:t>loadItem</w:t>
-      </w:r>
-      <w:proofErr w:type="spellEnd"/>
-      <w:r>
-        <w:rPr>
-          <w:rFonts w:cstheme="minorHAnsi"/>
-          <w:szCs w:val="24"/>
-        </w:rPr>
-        <w:t xml:space="preserve"> it reads the records from the file until </w:t>
-      </w:r>
-      <w:proofErr w:type="spellStart"/>
-      <w:r>
-        <w:rPr>
-          <w:rFonts w:cstheme="minorHAnsi"/>
-          <w:b/>
-          <w:bCs/>
-          <w:szCs w:val="24"/>
-        </w:rPr>
-        <w:t>loadItem</w:t>
-      </w:r>
-      <w:proofErr w:type="spellEnd"/>
-      <w:r>
-        <w:rPr>
-          <w:rFonts w:cstheme="minorHAnsi"/>
-          <w:szCs w:val="24"/>
-        </w:rPr>
-        <w:t xml:space="preserve"> fails, counting the number of </w:t>
-      </w:r>
-      <w:r>
-        <w:rPr>
-          <w:rFonts w:cstheme="minorHAnsi"/>
-          <w:b/>
-          <w:bCs/>
-          <w:szCs w:val="24"/>
-        </w:rPr>
-        <w:t>Items</w:t>
-      </w:r>
-      <w:r>
-        <w:rPr>
-          <w:rFonts w:cstheme="minorHAnsi"/>
-          <w:szCs w:val="24"/>
-        </w:rPr>
-        <w:t xml:space="preserve"> read at the same time. </w:t>
-      </w:r>
-    </w:p>
-    <w:p>
-      <w:pPr>
-        <w:rPr>
-          <w:rFonts w:cstheme="minorHAnsi"/>
-          <w:szCs w:val="24"/>
-        </w:rPr>
-      </w:pPr>
-      <w:r>
-        <w:rPr>
-          <w:rFonts w:cstheme="minorHAnsi"/>
-          <w:szCs w:val="24"/>
-        </w:rPr>
-        <w:t xml:space="preserve">Then it sets the target of </w:t>
-      </w:r>
-      <w:proofErr w:type="spellStart"/>
-      <w:r>
-        <w:rPr>
-          <w:rFonts w:cstheme="minorHAnsi"/>
-          <w:b/>
-          <w:bCs/>
-          <w:szCs w:val="24"/>
-        </w:rPr>
-        <w:t>NoOfRecsPtr</w:t>
-      </w:r>
-      <w:proofErr w:type="spellEnd"/>
-      <w:r>
-        <w:rPr>
-          <w:rFonts w:cstheme="minorHAnsi"/>
-          <w:szCs w:val="24"/>
-        </w:rPr>
-        <w:t xml:space="preserve"> pointer to the number of </w:t>
-      </w:r>
-      <w:r>
-        <w:rPr>
-          <w:rFonts w:cstheme="minorHAnsi"/>
-          <w:b/>
-          <w:bCs/>
-          <w:szCs w:val="24"/>
-        </w:rPr>
-        <w:t>Items</w:t>
-      </w:r>
-      <w:r>
-        <w:rPr>
-          <w:rFonts w:cstheme="minorHAnsi"/>
-          <w:szCs w:val="24"/>
-        </w:rPr>
-        <w:t xml:space="preserve"> read.</w:t>
-      </w:r>
-    </w:p>
-    <w:p>
-      <w:pPr>
-        <w:rPr>
-          <w:rFonts w:cstheme="minorHAnsi"/>
-          <w:szCs w:val="24"/>
-        </w:rPr>
-      </w:pPr>
-      <w:r>
-        <w:rPr>
-          <w:rFonts w:cstheme="minorHAnsi"/>
-          <w:szCs w:val="24"/>
-        </w:rPr>
-        <w:t xml:space="preserve">Finally, it closes the </w:t>
-      </w:r>
-      <w:r>
-        <w:rPr>
-          <w:rFonts w:cstheme="minorHAnsi"/>
-          <w:b/>
-          <w:bCs/>
-          <w:szCs w:val="24"/>
-        </w:rPr>
-        <w:t>FILE</w:t>
-      </w:r>
-      <w:r>
-        <w:rPr>
-          <w:rFonts w:cstheme="minorHAnsi"/>
-          <w:szCs w:val="24"/>
-        </w:rPr>
-        <w:t xml:space="preserve"> and exits the function returning </w:t>
-      </w:r>
-      <w:r>
-        <w:rPr>
-          <w:rFonts w:cstheme="minorHAnsi"/>
-          <w:b/>
-          <w:bCs/>
-          <w:szCs w:val="24"/>
-        </w:rPr>
-        <w:t>one</w:t>
-      </w:r>
-      <w:r>
-        <w:rPr>
-          <w:rFonts w:cstheme="minorHAnsi"/>
-          <w:szCs w:val="24"/>
-        </w:rPr>
-        <w:t xml:space="preserve"> (</w:t>
-      </w:r>
-      <w:r>
-        <w:rPr>
-          <w:rFonts w:cstheme="minorHAnsi"/>
-          <w:b/>
-          <w:bCs/>
-          <w:szCs w:val="24"/>
-        </w:rPr>
-        <w:t>true</w:t>
-      </w:r>
-      <w:r>
-        <w:rPr>
-          <w:rFonts w:cstheme="minorHAnsi"/>
-          <w:szCs w:val="24"/>
-        </w:rPr>
-        <w:t>)</w:t>
-      </w:r>
-      <w:r>
-        <w:rPr>
-          <w:rFonts w:cstheme="minorHAnsi"/>
-          <w:szCs w:val="24"/>
-        </w:rPr>
-        <w:t xml:space="preserve"> if at least it read minimum of one record from the file</w:t>
-      </w:r>
-      <w:r>
-        <w:rPr>
-          <w:rFonts w:cstheme="minorHAnsi"/>
-          <w:szCs w:val="24"/>
-        </w:rPr>
-        <w:t>.</w:t>
-      </w:r>
-    </w:p>
-    <w:p>
-      <w:pPr>
-        <w:rPr>
-          <w:rFonts w:ascii="Consolas" w:hAnsi="Consolas" w:cs="Consolas"/>
-          <w:sz w:val="22"/>
-          <w:szCs w:val="24"/>
-        </w:rPr>
-      </w:pPr>
-    </w:p>
-    <w:p>
-      <w:pPr>
-        <w:rPr>
-          <w:rFonts w:ascii="Consolas" w:hAnsi="Consolas" w:cs="Consolas"/>
-          <w:sz w:val="22"/>
-          <w:szCs w:val="24"/>
-        </w:rPr>
-      </w:pPr>
-    </w:p>
-    <w:p>
-      <w:pPr>
-        <w:rPr>
-          <w:rFonts w:ascii="Consolas" w:hAnsi="Consolas" w:cs="Consolas"/>
-          <w:sz w:val="22"/>
-          <w:szCs w:val="24"/>
-        </w:rPr>
-      </w:pPr>
-    </w:p>
-    <w:p>
-      <w:pPr>
-        <w:rPr>
-          <w:rFonts w:ascii="Consolas" w:hAnsi="Consolas" w:cs="Consolas"/>
-          <w:sz w:val="22"/>
-          <w:szCs w:val="24"/>
-        </w:rPr>
+        <w:br w:type="page"/>
+      </w:r>
+    </w:p>
+    <w:p>
+      <w:pPr>
+        <w:autoSpaceDE w:val="0"/>
+        <w:autoSpaceDN w:val="0"/>
+        <w:adjustRightInd w:val="0"/>
+        <w:spacing w:after="0" w:line="240" w:lineRule="auto"/>
       </w:pPr>
       <w:r>
         <w:rPr>
           <w:rFonts w:asciiTheme="minorBidi" w:eastAsia="Times New Roman" w:hAnsiTheme="minorBidi"/>
-          <w:b/>
-          <w:bCs/>
-          <w:caps/>
-          <w:color w:val="4599B1"/>
-          <w:szCs w:val="27"/>
-          <w:lang w:val="en-US"/>
-        </w:rPr>
-        <w:t xml:space="preserve">Milestone </w:t>
-      </w:r>
-      <w:r>
-        <w:rPr>
-          <w:rFonts w:asciiTheme="minorBidi" w:eastAsia="Times New Roman" w:hAnsiTheme="minorBidi"/>
-          <w:b/>
-          <w:bCs/>
-          <w:caps/>
-          <w:color w:val="4599B1"/>
-          <w:szCs w:val="27"/>
-          <w:lang w:val="en-US"/>
-        </w:rPr>
-        <w:t>8 (WS7)</w:t>
-      </w:r>
-      <w:bookmarkStart w:id="0" w:name="_GoBack"/>
-      <w:bookmarkEnd w:id="0"/>
-      <w:r>
-        <w:rPr>
-          <w:rFonts w:asciiTheme="minorBidi" w:eastAsia="Times New Roman" w:hAnsiTheme="minorBidi"/>
-          <w:b/>
-          <w:bCs/>
-          <w:caps/>
-          <w:color w:val="4599B1"/>
-          <w:szCs w:val="27"/>
-          <w:lang w:val="en-US"/>
-        </w:rPr>
-        <w:t xml:space="preserve">, </w:t>
-      </w:r>
-      <w:r>
-        <w:rPr>
-          <w:rFonts w:asciiTheme="minorBidi" w:eastAsia="Times New Roman" w:hAnsiTheme="minorBidi"/>
-          <w:b/>
-          <w:bCs/>
-          <w:caps/>
-          <w:color w:val="4599B1"/>
-          <w:szCs w:val="27"/>
-          <w:lang w:val="en-US"/>
-        </w:rPr>
-        <w:t>FILE Io TESTER:</w:t>
-      </w:r>
-    </w:p>
-    <w:p>
-      <w:pPr>
-        <w:tabs>
-          <w:tab w:val="left" w:pos="955"/>
-        </w:tabs>
-        <w:rPr>
-          <w:rFonts w:ascii="Consolas" w:hAnsi="Consolas" w:cs="Consolas"/>
-          <w:sz w:val="22"/>
-          <w:szCs w:val="24"/>
-        </w:rPr>
-      </w:pPr>
-      <w:r>
-        <w:rPr>
-          <w:rFonts w:ascii="Consolas" w:hAnsi="Consolas" w:cs="Consolas"/>
-          <w:sz w:val="22"/>
-          <w:szCs w:val="24"/>
-        </w:rPr>
-        <w:t xml:space="preserve">To test the FILE IO functions, compile </w:t>
-      </w:r>
-      <w:r>
-        <w:rPr>
-          <w:rFonts w:ascii="Consolas" w:hAnsi="Consolas" w:cs="Consolas"/>
-          <w:b/>
-          <w:sz w:val="22"/>
-          <w:szCs w:val="24"/>
-        </w:rPr>
-        <w:t>144_ms4.c</w:t>
-      </w:r>
-      <w:r>
-        <w:rPr>
-          <w:rFonts w:ascii="Consolas" w:hAnsi="Consolas" w:cs="Consolas"/>
-          <w:sz w:val="22"/>
-          <w:szCs w:val="24"/>
-        </w:rPr>
-        <w:t xml:space="preserve"> with </w:t>
-      </w:r>
-      <w:r>
-        <w:rPr>
-          <w:rFonts w:ascii="Consolas" w:hAnsi="Consolas" w:cs="Consolas"/>
-          <w:b/>
-          <w:sz w:val="22"/>
-          <w:szCs w:val="24"/>
-        </w:rPr>
-        <w:t>144_ms4_tester.c</w:t>
-      </w:r>
-      <w:r>
-        <w:rPr>
-          <w:rFonts w:ascii="Consolas" w:hAnsi="Consolas" w:cs="Consolas"/>
-          <w:sz w:val="22"/>
-          <w:szCs w:val="24"/>
-        </w:rPr>
-        <w:t xml:space="preserve"> and run it. </w:t>
-      </w:r>
-    </w:p>
-    <w:p>
-      <w:pPr>
-        <w:tabs>
-          <w:tab w:val="left" w:pos="955"/>
-        </w:tabs>
-        <w:rPr>
-          <w:rFonts w:ascii="Consolas" w:hAnsi="Consolas" w:cs="Consolas"/>
-          <w:sz w:val="22"/>
-          <w:szCs w:val="24"/>
-        </w:rPr>
-      </w:pPr>
-    </w:p>
-    <w:p>
-      <w:pPr>
-        <w:tabs>
-          <w:tab w:val="left" w:pos="955"/>
-        </w:tabs>
-        <w:spacing w:after="0"/>
-        <w:rPr>
-          <w:rFonts w:ascii="Consolas" w:hAnsi="Consolas" w:cs="Consolas"/>
-          <w:sz w:val="22"/>
-          <w:szCs w:val="24"/>
-        </w:rPr>
-      </w:pPr>
-      <w:r>
-        <w:rPr>
-          <w:rFonts w:ascii="Consolas" w:hAnsi="Consolas" w:cs="Consolas"/>
-          <w:sz w:val="22"/>
-          <w:szCs w:val="24"/>
-        </w:rPr>
-        <w:t>You should have the following output:</w:t>
-      </w:r>
-    </w:p>
-    <w:p>
-      <w:pPr>
-        <w:autoSpaceDE w:val="0"/>
-        <w:autoSpaceDN w:val="0"/>
-        <w:adjustRightInd w:val="0"/>
-        <w:spacing w:after="0" w:line="240" w:lineRule="auto"/>
-        <w:rPr>
-          <w:rFonts w:ascii="Consolas" w:hAnsi="Consolas" w:cs="Consolas"/>
-          <w:color w:val="008000"/>
-          <w:sz w:val="19"/>
-          <w:szCs w:val="19"/>
-          <w:lang w:val="en-US"/>
-        </w:rPr>
-      </w:pPr>
-      <w:r>
-        <w:rPr>
-          <w:rFonts w:ascii="Consolas" w:hAnsi="Consolas" w:cs="Consolas"/>
-          <w:sz w:val="22"/>
-          <w:szCs w:val="24"/>
-        </w:rPr>
-        <w:br/>
-      </w:r>
-    </w:p>
-    <w:p>
-      <w:pPr>
-        <w:spacing w:before="100" w:beforeAutospacing="1" w:after="100" w:afterAutospacing="1" w:line="240" w:lineRule="auto"/>
-        <w:textAlignment w:val="baseline"/>
-        <w:rPr>
-          <w:rFonts w:ascii="Arial" w:eastAsia="Times New Roman" w:hAnsi="Arial" w:cs="Arial"/>
           <w:b/>
           <w:bCs/>
           <w:caps/>
           <w:color w:val="4599B1"/>
           <w:sz w:val="27"/>
           <w:szCs w:val="27"/>
-          <w:lang w:eastAsia="en-CA"/>
-        </w:rPr>
-      </w:pPr>
-      <w:r>
+          <w:lang w:val="en-US"/>
+        </w:rPr>
+        <w:t xml:space="preserve">Workshop 7 Milestone 8:  File IO </w:t>
+      </w:r>
+    </w:p>
+    <w:p>
+      <w:pPr>
+        <w:autoSpaceDE w:val="0"/>
+        <w:autoSpaceDN w:val="0"/>
+        <w:adjustRightInd w:val="0"/>
+        <w:spacing w:after="0" w:line="240" w:lineRule="auto"/>
+      </w:pPr>
+    </w:p>
+    <w:p>
+      <w:pPr>
+        <w:autoSpaceDE w:val="0"/>
+        <w:autoSpaceDN w:val="0"/>
+        <w:adjustRightInd w:val="0"/>
+        <w:spacing w:after="0" w:line="240" w:lineRule="auto"/>
+      </w:pPr>
+      <w:r>
+        <w:t xml:space="preserve">In this milestone, you are implementing two functions that save and load an </w:t>
+      </w:r>
+      <w:r>
+        <w:t xml:space="preserve">array of </w:t>
+      </w:r>
+      <w:r>
+        <w:rPr>
+          <w:b/>
+          <w:bCs/>
+        </w:rPr>
+        <w:t>Item</w:t>
+      </w:r>
+      <w:r>
+        <w:rPr>
+          <w:b/>
+          <w:bCs/>
+        </w:rPr>
+        <w:t>s</w:t>
+      </w:r>
+      <w:r>
+        <w:rPr>
+          <w:b/>
+          <w:bCs/>
+        </w:rPr>
+        <w:t xml:space="preserve"> </w:t>
+      </w:r>
+      <w:r>
+        <w:t>into and from a file. I</w:t>
+      </w:r>
+      <w:r>
+        <w:t xml:space="preserve">mplement workshop </w:t>
+      </w:r>
+      <w:r>
+        <w:t>7</w:t>
+      </w:r>
+      <w:r>
+        <w:t xml:space="preserve"> (milestones </w:t>
+      </w:r>
+      <w:r>
+        <w:t>7</w:t>
+      </w:r>
+      <w:r>
+        <w:t xml:space="preserve"> and </w:t>
+      </w:r>
+      <w:r>
+        <w:t>8</w:t>
+      </w:r>
+      <w:r>
+        <w:t>) function</w:t>
+      </w:r>
+      <w:r>
+        <w:t>s</w:t>
+      </w:r>
+      <w:r>
+        <w:t xml:space="preserve"> in </w:t>
+      </w:r>
+      <w:r>
+        <w:t>the file</w:t>
+      </w:r>
+      <w:r>
+        <w:t xml:space="preserve"> </w:t>
+      </w:r>
+      <w:r>
+        <w:t>module (</w:t>
+      </w:r>
+      <w:proofErr w:type="spellStart"/>
+      <w:r>
+        <w:rPr>
+          <w:color w:val="0070C0"/>
+        </w:rPr>
+        <w:t>grfile</w:t>
+      </w:r>
+      <w:r>
+        <w:rPr>
+          <w:color w:val="0070C0"/>
+        </w:rPr>
+        <w:t>.h</w:t>
+      </w:r>
+      <w:proofErr w:type="spellEnd"/>
+      <w:r>
+        <w:rPr>
+          <w:color w:val="0070C0"/>
+        </w:rPr>
+        <w:t>,</w:t>
+      </w:r>
+      <w:r>
+        <w:rPr>
+          <w:color w:val="0070C0"/>
+        </w:rPr>
+        <w:t xml:space="preserve"> </w:t>
+      </w:r>
+      <w:proofErr w:type="spellStart"/>
+      <w:r>
+        <w:rPr>
+          <w:color w:val="0070C0"/>
+        </w:rPr>
+        <w:t>grfile</w:t>
+      </w:r>
+      <w:r>
+        <w:rPr>
+          <w:color w:val="0070C0"/>
+        </w:rPr>
+        <w:t>.</w:t>
+      </w:r>
+      <w:r>
+        <w:rPr>
+          <w:color w:val="0070C0"/>
+        </w:rPr>
+        <w:t>c</w:t>
+      </w:r>
+      <w:proofErr w:type="spellEnd"/>
+      <w:r>
+        <w:rPr>
+          <w:color w:val="0070C0"/>
+        </w:rPr>
+        <w:t>)</w:t>
+      </w:r>
+    </w:p>
+    <w:p>
+      <w:pPr>
+        <w:autoSpaceDE w:val="0"/>
+        <w:autoSpaceDN w:val="0"/>
+        <w:adjustRightInd w:val="0"/>
+        <w:spacing w:after="0" w:line="240" w:lineRule="auto"/>
+      </w:pPr>
+    </w:p>
+    <w:p>
+      <w:pPr>
+        <w:autoSpaceDE w:val="0"/>
+        <w:autoSpaceDN w:val="0"/>
+        <w:adjustRightInd w:val="0"/>
+        <w:spacing w:after="0" w:line="240" w:lineRule="auto"/>
+        <w:rPr>
+          <w:rFonts w:ascii="Consolas" w:hAnsi="Consolas" w:cs="Consolas"/>
+          <w:color w:val="000000"/>
+          <w:sz w:val="23"/>
+          <w:szCs w:val="23"/>
+          <w:lang w:val="en-US"/>
+        </w:rPr>
+      </w:pPr>
+      <w:r>
+        <w:rPr>
+          <w:rFonts w:ascii="Consolas" w:hAnsi="Consolas" w:cs="Consolas"/>
+          <w:color w:val="0000FF"/>
+          <w:sz w:val="23"/>
+          <w:szCs w:val="23"/>
+          <w:lang w:val="en-US"/>
+        </w:rPr>
+        <w:t>int</w:t>
+      </w:r>
+      <w:r>
+        <w:rPr>
+          <w:rFonts w:ascii="Consolas" w:hAnsi="Consolas" w:cs="Consolas"/>
+          <w:color w:val="000000"/>
+          <w:sz w:val="23"/>
+          <w:szCs w:val="23"/>
+          <w:lang w:val="en-US"/>
+        </w:rPr>
+        <w:t xml:space="preserve"> </w:t>
+      </w:r>
+      <w:proofErr w:type="spellStart"/>
+      <w:proofErr w:type="gramStart"/>
+      <w:r>
+        <w:rPr>
+          <w:rFonts w:ascii="Consolas" w:hAnsi="Consolas" w:cs="Consolas"/>
+          <w:color w:val="000000"/>
+          <w:sz w:val="23"/>
+          <w:szCs w:val="23"/>
+          <w:lang w:val="en-US"/>
+        </w:rPr>
+        <w:t>saveItems</w:t>
+      </w:r>
+      <w:proofErr w:type="spellEnd"/>
+      <w:r>
+        <w:rPr>
+          <w:rFonts w:ascii="Consolas" w:hAnsi="Consolas" w:cs="Consolas"/>
+          <w:color w:val="000000"/>
+          <w:sz w:val="23"/>
+          <w:szCs w:val="23"/>
+          <w:lang w:val="en-US"/>
+        </w:rPr>
+        <w:t>(</w:t>
+      </w:r>
+      <w:proofErr w:type="gramEnd"/>
+      <w:r>
+        <w:rPr>
+          <w:rFonts w:ascii="Consolas" w:hAnsi="Consolas" w:cs="Consolas"/>
+          <w:color w:val="0000FF"/>
+          <w:sz w:val="23"/>
+          <w:szCs w:val="23"/>
+          <w:lang w:val="en-US"/>
+        </w:rPr>
+        <w:t>const struct</w:t>
+      </w:r>
+      <w:r>
+        <w:rPr>
+          <w:rFonts w:ascii="Consolas" w:hAnsi="Consolas" w:cs="Consolas"/>
+          <w:color w:val="000000"/>
+          <w:sz w:val="23"/>
+          <w:szCs w:val="23"/>
+          <w:lang w:val="en-US"/>
+        </w:rPr>
+        <w:t xml:space="preserve"> </w:t>
+      </w:r>
+      <w:r>
+        <w:rPr>
+          <w:rFonts w:ascii="Consolas" w:hAnsi="Consolas" w:cs="Consolas"/>
+          <w:color w:val="2B91AF"/>
+          <w:sz w:val="23"/>
+          <w:szCs w:val="23"/>
+          <w:lang w:val="en-US"/>
+        </w:rPr>
+        <w:t>Item</w:t>
+      </w:r>
+      <w:r>
+        <w:rPr>
+          <w:rFonts w:ascii="Consolas" w:hAnsi="Consolas" w:cs="Consolas"/>
+          <w:color w:val="000000"/>
+          <w:sz w:val="23"/>
+          <w:szCs w:val="23"/>
+          <w:lang w:val="en-US"/>
+        </w:rPr>
+        <w:t xml:space="preserve"> </w:t>
+      </w:r>
+      <w:r>
+        <w:rPr>
+          <w:rFonts w:ascii="Consolas" w:hAnsi="Consolas" w:cs="Consolas"/>
+          <w:color w:val="808080"/>
+          <w:sz w:val="23"/>
+          <w:szCs w:val="23"/>
+          <w:lang w:val="en-US"/>
+        </w:rPr>
+        <w:t>item[]</w:t>
+      </w:r>
+      <w:r>
+        <w:rPr>
+          <w:rFonts w:ascii="Consolas" w:hAnsi="Consolas" w:cs="Consolas"/>
+          <w:color w:val="000000"/>
+          <w:sz w:val="23"/>
+          <w:szCs w:val="23"/>
+          <w:lang w:val="en-US"/>
+        </w:rPr>
+        <w:t xml:space="preserve">, </w:t>
+      </w:r>
+      <w:r>
+        <w:rPr>
+          <w:rFonts w:ascii="Consolas" w:hAnsi="Consolas" w:cs="Consolas"/>
+          <w:color w:val="0000FF"/>
+          <w:sz w:val="23"/>
+          <w:szCs w:val="23"/>
+          <w:lang w:val="en-US"/>
+        </w:rPr>
+        <w:t>char</w:t>
+      </w:r>
+      <w:r>
+        <w:rPr>
+          <w:rFonts w:ascii="Consolas" w:hAnsi="Consolas" w:cs="Consolas"/>
+          <w:color w:val="000000"/>
+          <w:sz w:val="23"/>
+          <w:szCs w:val="23"/>
+          <w:lang w:val="en-US"/>
+        </w:rPr>
+        <w:t xml:space="preserve"> </w:t>
+      </w:r>
+      <w:proofErr w:type="spellStart"/>
+      <w:r>
+        <w:rPr>
+          <w:rFonts w:ascii="Consolas" w:hAnsi="Consolas" w:cs="Consolas"/>
+          <w:color w:val="808080"/>
+          <w:sz w:val="23"/>
+          <w:szCs w:val="23"/>
+          <w:lang w:val="en-US"/>
+        </w:rPr>
+        <w:t>fileName</w:t>
+      </w:r>
+      <w:proofErr w:type="spellEnd"/>
+      <w:r>
+        <w:rPr>
+          <w:rFonts w:ascii="Consolas" w:hAnsi="Consolas" w:cs="Consolas"/>
+          <w:color w:val="000000"/>
+          <w:sz w:val="23"/>
+          <w:szCs w:val="23"/>
+          <w:lang w:val="en-US"/>
+        </w:rPr>
+        <w:t xml:space="preserve">[], </w:t>
+      </w:r>
+      <w:r>
+        <w:rPr>
+          <w:rFonts w:ascii="Consolas" w:hAnsi="Consolas" w:cs="Consolas"/>
+          <w:color w:val="0000FF"/>
+          <w:sz w:val="23"/>
+          <w:szCs w:val="23"/>
+          <w:lang w:val="en-US"/>
+        </w:rPr>
+        <w:t>int</w:t>
+      </w:r>
+      <w:r>
+        <w:rPr>
+          <w:rFonts w:ascii="Consolas" w:hAnsi="Consolas" w:cs="Consolas"/>
+          <w:color w:val="000000"/>
+          <w:sz w:val="23"/>
+          <w:szCs w:val="23"/>
+          <w:lang w:val="en-US"/>
+        </w:rPr>
+        <w:t xml:space="preserve"> </w:t>
+      </w:r>
+      <w:proofErr w:type="spellStart"/>
+      <w:r>
+        <w:rPr>
+          <w:rFonts w:ascii="Consolas" w:hAnsi="Consolas" w:cs="Consolas"/>
+          <w:color w:val="808080"/>
+          <w:sz w:val="23"/>
+          <w:szCs w:val="23"/>
+          <w:lang w:val="en-US"/>
+        </w:rPr>
+        <w:t>NoOfRecs</w:t>
+      </w:r>
+      <w:proofErr w:type="spellEnd"/>
+      <w:r>
+        <w:rPr>
+          <w:rFonts w:ascii="Consolas" w:hAnsi="Consolas" w:cs="Consolas"/>
+          <w:color w:val="000000"/>
+          <w:sz w:val="23"/>
+          <w:szCs w:val="23"/>
+          <w:lang w:val="en-US"/>
+        </w:rPr>
+        <w:t>);</w:t>
+      </w:r>
+    </w:p>
+    <w:p>
+      <w:pPr>
+        <w:autoSpaceDE w:val="0"/>
+        <w:autoSpaceDN w:val="0"/>
+        <w:adjustRightInd w:val="0"/>
+        <w:spacing w:after="0" w:line="240" w:lineRule="auto"/>
+        <w:rPr>
+          <w:rFonts w:ascii="Consolas" w:hAnsi="Consolas" w:cs="Consolas"/>
+          <w:color w:val="000000"/>
+          <w:lang w:val="en-US"/>
+        </w:rPr>
+      </w:pPr>
+    </w:p>
+    <w:p>
+      <w:pPr>
+        <w:rPr>
+          <w:rFonts w:cstheme="minorHAnsi"/>
+          <w:szCs w:val="24"/>
+        </w:rPr>
+      </w:pPr>
+      <w:proofErr w:type="spellStart"/>
+      <w:r>
+        <w:rPr>
+          <w:rFonts w:cstheme="minorHAnsi"/>
+          <w:b/>
+          <w:bCs/>
+          <w:szCs w:val="24"/>
+        </w:rPr>
+        <w:t>saveItems</w:t>
+      </w:r>
+      <w:proofErr w:type="spellEnd"/>
+      <w:r>
+        <w:rPr>
+          <w:rFonts w:cstheme="minorHAnsi"/>
+          <w:szCs w:val="24"/>
+        </w:rPr>
+        <w:t xml:space="preserve"> uses the </w:t>
+      </w:r>
+      <w:proofErr w:type="spellStart"/>
+      <w:r>
+        <w:rPr>
+          <w:rFonts w:cstheme="minorHAnsi"/>
+          <w:b/>
+          <w:bCs/>
+          <w:szCs w:val="24"/>
+        </w:rPr>
+        <w:t>saveItem</w:t>
+      </w:r>
+      <w:proofErr w:type="spellEnd"/>
+      <w:r>
+        <w:rPr>
+          <w:rFonts w:cstheme="minorHAnsi"/>
+          <w:szCs w:val="24"/>
+        </w:rPr>
+        <w:t xml:space="preserve"> function to write an entire array of </w:t>
+      </w:r>
+      <w:r>
+        <w:rPr>
+          <w:rFonts w:cstheme="minorHAnsi"/>
+          <w:b/>
+          <w:bCs/>
+          <w:szCs w:val="24"/>
+        </w:rPr>
+        <w:t>Items</w:t>
+      </w:r>
+      <w:r>
+        <w:rPr>
+          <w:rFonts w:cstheme="minorHAnsi"/>
+          <w:szCs w:val="24"/>
+        </w:rPr>
+        <w:t xml:space="preserve"> into a file.</w:t>
+      </w:r>
+    </w:p>
+    <w:p>
+      <w:pPr>
+        <w:rPr>
+          <w:rFonts w:cstheme="minorHAnsi"/>
+          <w:szCs w:val="24"/>
+        </w:rPr>
+      </w:pPr>
+      <w:proofErr w:type="spellStart"/>
+      <w:r>
+        <w:rPr>
+          <w:rFonts w:cstheme="minorHAnsi"/>
+          <w:b/>
+          <w:bCs/>
+          <w:szCs w:val="24"/>
+        </w:rPr>
+        <w:t>saveItems</w:t>
+      </w:r>
+      <w:proofErr w:type="spellEnd"/>
+      <w:r>
+        <w:rPr>
+          <w:rFonts w:cstheme="minorHAnsi"/>
+          <w:szCs w:val="24"/>
+        </w:rPr>
+        <w:t xml:space="preserve"> receives a constant array of </w:t>
+      </w:r>
+      <w:r>
+        <w:rPr>
+          <w:rFonts w:cstheme="minorHAnsi"/>
+          <w:b/>
+          <w:bCs/>
+          <w:szCs w:val="24"/>
+        </w:rPr>
+        <w:t>Items</w:t>
+      </w:r>
+      <w:r>
+        <w:rPr>
+          <w:rFonts w:cstheme="minorHAnsi"/>
+          <w:szCs w:val="24"/>
+        </w:rPr>
+        <w:t xml:space="preserve"> and the number of records in that array (</w:t>
+      </w:r>
+      <w:proofErr w:type="spellStart"/>
+      <w:r>
+        <w:rPr>
+          <w:rFonts w:cstheme="minorHAnsi"/>
+          <w:b/>
+          <w:bCs/>
+          <w:szCs w:val="24"/>
+        </w:rPr>
+        <w:t>NoOfRecs</w:t>
+      </w:r>
+      <w:proofErr w:type="spellEnd"/>
+      <w:r>
+        <w:rPr>
+          <w:rFonts w:cstheme="minorHAnsi"/>
+          <w:szCs w:val="24"/>
+        </w:rPr>
+        <w:t>) and also the name of the file in which these items should be saved into.</w:t>
+      </w:r>
+    </w:p>
+    <w:p>
+      <w:pPr>
+        <w:rPr>
+          <w:rFonts w:cstheme="minorHAnsi"/>
+          <w:szCs w:val="24"/>
+        </w:rPr>
+      </w:pPr>
+      <w:proofErr w:type="spellStart"/>
+      <w:r>
+        <w:rPr>
+          <w:rFonts w:cstheme="minorHAnsi"/>
+          <w:b/>
+          <w:bCs/>
+          <w:szCs w:val="24"/>
+        </w:rPr>
+        <w:t>saveItems</w:t>
+      </w:r>
+      <w:proofErr w:type="spellEnd"/>
+      <w:r>
+        <w:rPr>
+          <w:rFonts w:cstheme="minorHAnsi"/>
+          <w:szCs w:val="24"/>
+        </w:rPr>
+        <w:t xml:space="preserve"> opens a </w:t>
+      </w:r>
+      <w:r>
+        <w:rPr>
+          <w:rFonts w:cstheme="minorHAnsi"/>
+          <w:b/>
+          <w:bCs/>
+          <w:szCs w:val="24"/>
+        </w:rPr>
+        <w:t>FILE</w:t>
+      </w:r>
+      <w:r>
+        <w:rPr>
+          <w:rFonts w:cstheme="minorHAnsi"/>
+          <w:szCs w:val="24"/>
+        </w:rPr>
+        <w:t xml:space="preserve"> using the </w:t>
+      </w:r>
+      <w:r>
+        <w:rPr>
+          <w:rFonts w:cstheme="minorHAnsi"/>
+          <w:b/>
+          <w:bCs/>
+          <w:szCs w:val="24"/>
+        </w:rPr>
+        <w:t>filename</w:t>
+      </w:r>
+      <w:r>
+        <w:rPr>
+          <w:rFonts w:cstheme="minorHAnsi"/>
+          <w:szCs w:val="24"/>
+        </w:rPr>
+        <w:t xml:space="preserve"> received from the argument list for writing (overwrites the old file if it already exists). </w:t>
+      </w:r>
+    </w:p>
+    <w:p>
+      <w:pPr>
+        <w:rPr>
+          <w:rFonts w:cstheme="minorHAnsi"/>
+          <w:szCs w:val="24"/>
+        </w:rPr>
+      </w:pPr>
+      <w:r>
+        <w:rPr>
+          <w:rFonts w:cstheme="minorHAnsi"/>
+          <w:szCs w:val="24"/>
+        </w:rPr>
+        <w:t xml:space="preserve">If the file is not opened successfully, it ends the function and returns </w:t>
+      </w:r>
+      <w:r>
+        <w:rPr>
+          <w:rFonts w:cstheme="minorHAnsi"/>
+          <w:b/>
+          <w:bCs/>
+          <w:szCs w:val="24"/>
+        </w:rPr>
+        <w:t>zero</w:t>
+      </w:r>
+      <w:r>
+        <w:rPr>
+          <w:rFonts w:cstheme="minorHAnsi"/>
+          <w:szCs w:val="24"/>
+        </w:rPr>
+        <w:t>.</w:t>
+      </w:r>
+    </w:p>
+    <w:p>
+      <w:pPr>
+        <w:rPr>
+          <w:rFonts w:cstheme="minorHAnsi"/>
+          <w:szCs w:val="24"/>
+        </w:rPr>
+      </w:pPr>
+      <w:r>
+        <w:rPr>
+          <w:rFonts w:cstheme="minorHAnsi"/>
+          <w:szCs w:val="24"/>
+        </w:rPr>
+        <w:t>If the file is opened successfully, it goes through all the elements of the array, “</w:t>
+      </w:r>
+      <w:r>
+        <w:rPr>
+          <w:rFonts w:cstheme="minorHAnsi"/>
+          <w:b/>
+          <w:bCs/>
+          <w:szCs w:val="24"/>
+        </w:rPr>
+        <w:t>item</w:t>
+      </w:r>
+      <w:r>
+        <w:rPr>
+          <w:rFonts w:cstheme="minorHAnsi"/>
+          <w:szCs w:val="24"/>
+        </w:rPr>
+        <w:t>”, up to the “</w:t>
+      </w:r>
+      <w:proofErr w:type="spellStart"/>
+      <w:r>
+        <w:rPr>
+          <w:rFonts w:cstheme="minorHAnsi"/>
+          <w:b/>
+          <w:bCs/>
+          <w:szCs w:val="24"/>
+        </w:rPr>
+        <w:t>NoOfRecs</w:t>
+      </w:r>
+      <w:proofErr w:type="spellEnd"/>
+      <w:r>
+        <w:rPr>
+          <w:rFonts w:cstheme="minorHAnsi"/>
+          <w:szCs w:val="24"/>
+        </w:rPr>
+        <w:t xml:space="preserve">” and saves them one by one using the </w:t>
+      </w:r>
+      <w:proofErr w:type="spellStart"/>
+      <w:r>
+        <w:rPr>
+          <w:rFonts w:cstheme="minorHAnsi"/>
+          <w:b/>
+          <w:bCs/>
+          <w:szCs w:val="24"/>
+        </w:rPr>
+        <w:t>saveItem</w:t>
+      </w:r>
+      <w:proofErr w:type="spellEnd"/>
+      <w:r>
+        <w:rPr>
+          <w:rFonts w:cstheme="minorHAnsi"/>
+          <w:szCs w:val="24"/>
+        </w:rPr>
+        <w:t xml:space="preserve"> function.</w:t>
+      </w:r>
+    </w:p>
+    <w:p>
+      <w:pPr>
+        <w:rPr>
+          <w:rFonts w:cstheme="minorHAnsi"/>
+          <w:szCs w:val="24"/>
+        </w:rPr>
+      </w:pPr>
+      <w:r>
+        <w:rPr>
+          <w:rFonts w:cstheme="minorHAnsi"/>
+          <w:szCs w:val="24"/>
+        </w:rPr>
+        <w:t xml:space="preserve">Then, it closes the </w:t>
+      </w:r>
+      <w:r>
+        <w:rPr>
+          <w:rFonts w:cstheme="minorHAnsi"/>
+          <w:b/>
+          <w:bCs/>
+          <w:szCs w:val="24"/>
+        </w:rPr>
+        <w:t>FILE</w:t>
+      </w:r>
+      <w:r>
+        <w:rPr>
+          <w:rFonts w:cstheme="minorHAnsi"/>
+          <w:szCs w:val="24"/>
+        </w:rPr>
+        <w:t xml:space="preserve"> and exits the function returning </w:t>
+      </w:r>
+      <w:r>
+        <w:rPr>
+          <w:rFonts w:cstheme="minorHAnsi"/>
+          <w:b/>
+          <w:bCs/>
+          <w:szCs w:val="24"/>
+        </w:rPr>
+        <w:t>one</w:t>
+      </w:r>
+      <w:r>
+        <w:rPr>
+          <w:rFonts w:cstheme="minorHAnsi"/>
+          <w:szCs w:val="24"/>
+        </w:rPr>
+        <w:t xml:space="preserve"> (</w:t>
+      </w:r>
+      <w:r>
+        <w:rPr>
+          <w:rFonts w:cstheme="minorHAnsi"/>
+          <w:b/>
+          <w:bCs/>
+          <w:szCs w:val="24"/>
+        </w:rPr>
+        <w:t>true</w:t>
+      </w:r>
+      <w:r>
+        <w:rPr>
+          <w:rFonts w:cstheme="minorHAnsi"/>
+          <w:szCs w:val="24"/>
+        </w:rPr>
+        <w:t>).</w:t>
+      </w:r>
+    </w:p>
+    <w:p>
+      <w:pPr>
+        <w:rPr>
+          <w:rFonts w:ascii="Consolas" w:hAnsi="Consolas" w:cs="Consolas"/>
+          <w:color w:val="0000FF"/>
+          <w:sz w:val="20"/>
+          <w:szCs w:val="19"/>
+          <w:lang w:val="en-US"/>
+        </w:rPr>
+      </w:pPr>
+    </w:p>
+    <w:p>
+      <w:pPr>
+        <w:rPr>
+          <w:rFonts w:ascii="Consolas" w:hAnsi="Consolas" w:cs="Consolas"/>
+          <w:color w:val="0000FF"/>
+          <w:sz w:val="20"/>
+          <w:szCs w:val="19"/>
+          <w:lang w:val="en-US"/>
+        </w:rPr>
+      </w:pPr>
+    </w:p>
+    <w:p>
+      <w:pPr>
+        <w:rPr>
+          <w:rFonts w:ascii="Consolas" w:hAnsi="Consolas" w:cs="Consolas"/>
+          <w:sz w:val="32"/>
+          <w:szCs w:val="32"/>
+        </w:rPr>
+      </w:pPr>
+      <w:r>
+        <w:rPr>
+          <w:rFonts w:ascii="Consolas" w:hAnsi="Consolas" w:cs="Consolas"/>
+          <w:color w:val="0000FF"/>
+          <w:lang w:val="en-US"/>
+        </w:rPr>
+        <w:t>int</w:t>
+      </w:r>
+      <w:r>
+        <w:rPr>
+          <w:rFonts w:ascii="Consolas" w:hAnsi="Consolas" w:cs="Consolas"/>
+          <w:color w:val="000000"/>
+          <w:lang w:val="en-US"/>
+        </w:rPr>
+        <w:t xml:space="preserve"> </w:t>
+      </w:r>
+      <w:proofErr w:type="spellStart"/>
+      <w:proofErr w:type="gramStart"/>
+      <w:r>
+        <w:rPr>
+          <w:rFonts w:ascii="Consolas" w:hAnsi="Consolas" w:cs="Consolas"/>
+          <w:color w:val="000000"/>
+          <w:lang w:val="en-US"/>
+        </w:rPr>
+        <w:t>loadItems</w:t>
+      </w:r>
+      <w:proofErr w:type="spellEnd"/>
+      <w:r>
+        <w:rPr>
+          <w:rFonts w:ascii="Consolas" w:hAnsi="Consolas" w:cs="Consolas"/>
+          <w:color w:val="000000"/>
+          <w:lang w:val="en-US"/>
+        </w:rPr>
+        <w:t>(</w:t>
+      </w:r>
+      <w:proofErr w:type="gramEnd"/>
+      <w:r>
+        <w:rPr>
+          <w:rFonts w:ascii="Consolas" w:hAnsi="Consolas" w:cs="Consolas"/>
+          <w:color w:val="0000FF"/>
+          <w:lang w:val="en-US"/>
+        </w:rPr>
+        <w:t>struct</w:t>
+      </w:r>
+      <w:r>
+        <w:rPr>
+          <w:rFonts w:ascii="Consolas" w:hAnsi="Consolas" w:cs="Consolas"/>
+          <w:color w:val="000000"/>
+          <w:lang w:val="en-US"/>
+        </w:rPr>
+        <w:t xml:space="preserve"> </w:t>
+      </w:r>
+      <w:r>
+        <w:rPr>
+          <w:rFonts w:ascii="Consolas" w:hAnsi="Consolas" w:cs="Consolas"/>
+          <w:color w:val="2B91AF"/>
+          <w:lang w:val="en-US"/>
+        </w:rPr>
+        <w:t>Item</w:t>
+      </w:r>
+      <w:r>
+        <w:rPr>
+          <w:rFonts w:ascii="Consolas" w:hAnsi="Consolas" w:cs="Consolas"/>
+          <w:color w:val="000000"/>
+          <w:lang w:val="en-US"/>
+        </w:rPr>
+        <w:t xml:space="preserve"> </w:t>
+      </w:r>
+      <w:r>
+        <w:rPr>
+          <w:rFonts w:ascii="Consolas" w:hAnsi="Consolas" w:cs="Consolas"/>
+          <w:color w:val="808080"/>
+          <w:lang w:val="en-US"/>
+        </w:rPr>
+        <w:t>item</w:t>
+      </w:r>
+      <w:r>
+        <w:rPr>
+          <w:rFonts w:ascii="Consolas" w:hAnsi="Consolas" w:cs="Consolas"/>
+          <w:color w:val="808080"/>
+          <w:lang w:val="en-US"/>
+        </w:rPr>
+        <w:t>[]</w:t>
+      </w:r>
+      <w:r>
+        <w:rPr>
+          <w:rFonts w:ascii="Consolas" w:hAnsi="Consolas" w:cs="Consolas"/>
+          <w:color w:val="000000"/>
+          <w:lang w:val="en-US"/>
+        </w:rPr>
+        <w:t xml:space="preserve">, </w:t>
+      </w:r>
+      <w:r>
+        <w:rPr>
+          <w:rFonts w:ascii="Consolas" w:hAnsi="Consolas" w:cs="Consolas"/>
+          <w:color w:val="0000FF"/>
+          <w:lang w:val="en-US"/>
+        </w:rPr>
+        <w:t>char</w:t>
+      </w:r>
+      <w:r>
+        <w:rPr>
+          <w:rFonts w:ascii="Consolas" w:hAnsi="Consolas" w:cs="Consolas"/>
+          <w:color w:val="000000"/>
+          <w:lang w:val="en-US"/>
+        </w:rPr>
+        <w:t xml:space="preserve"> </w:t>
+      </w:r>
+      <w:proofErr w:type="spellStart"/>
+      <w:r>
+        <w:rPr>
+          <w:rFonts w:ascii="Consolas" w:hAnsi="Consolas" w:cs="Consolas"/>
+          <w:color w:val="808080"/>
+          <w:lang w:val="en-US"/>
+        </w:rPr>
+        <w:t>fileName</w:t>
+      </w:r>
+      <w:proofErr w:type="spellEnd"/>
+      <w:r>
+        <w:rPr>
+          <w:rFonts w:ascii="Consolas" w:hAnsi="Consolas" w:cs="Consolas"/>
+          <w:color w:val="000000"/>
+          <w:lang w:val="en-US"/>
+        </w:rPr>
+        <w:t xml:space="preserve">[], </w:t>
+      </w:r>
+      <w:r>
+        <w:rPr>
+          <w:rFonts w:ascii="Consolas" w:hAnsi="Consolas" w:cs="Consolas"/>
+          <w:color w:val="0000FF"/>
+          <w:lang w:val="en-US"/>
+        </w:rPr>
+        <w:t>int</w:t>
+      </w:r>
+      <w:r>
+        <w:rPr>
+          <w:rFonts w:ascii="Consolas" w:hAnsi="Consolas" w:cs="Consolas"/>
+          <w:color w:val="000000"/>
+          <w:lang w:val="en-US"/>
+        </w:rPr>
+        <w:t xml:space="preserve">* </w:t>
+      </w:r>
+      <w:proofErr w:type="spellStart"/>
+      <w:r>
+        <w:rPr>
+          <w:rFonts w:ascii="Consolas" w:hAnsi="Consolas" w:cs="Consolas"/>
+          <w:color w:val="808080"/>
+          <w:lang w:val="en-US"/>
+        </w:rPr>
+        <w:t>NoOfRecsPtr</w:t>
+      </w:r>
+      <w:proofErr w:type="spellEnd"/>
+      <w:r>
+        <w:rPr>
+          <w:rFonts w:ascii="Consolas" w:hAnsi="Consolas" w:cs="Consolas"/>
+          <w:color w:val="000000"/>
+          <w:lang w:val="en-US"/>
+        </w:rPr>
+        <w:t>);</w:t>
+      </w:r>
+    </w:p>
+    <w:p>
+      <w:pPr>
+        <w:rPr>
+          <w:rFonts w:cstheme="minorHAnsi"/>
+          <w:szCs w:val="24"/>
+        </w:rPr>
+      </w:pPr>
+      <w:proofErr w:type="spellStart"/>
+      <w:r>
+        <w:rPr>
+          <w:rFonts w:cstheme="minorHAnsi"/>
+          <w:b/>
+          <w:bCs/>
+          <w:szCs w:val="24"/>
+        </w:rPr>
+        <w:t>loadItems</w:t>
+      </w:r>
+      <w:proofErr w:type="spellEnd"/>
+      <w:r>
+        <w:rPr>
+          <w:rFonts w:cstheme="minorHAnsi"/>
+          <w:szCs w:val="24"/>
+        </w:rPr>
+        <w:t xml:space="preserve"> uses the </w:t>
+      </w:r>
+      <w:proofErr w:type="spellStart"/>
+      <w:r>
+        <w:rPr>
+          <w:rFonts w:cstheme="minorHAnsi"/>
+          <w:b/>
+          <w:bCs/>
+          <w:szCs w:val="24"/>
+        </w:rPr>
+        <w:t>loadItem</w:t>
+      </w:r>
+      <w:proofErr w:type="spellEnd"/>
+      <w:r>
+        <w:rPr>
+          <w:rFonts w:cstheme="minorHAnsi"/>
+          <w:szCs w:val="24"/>
+        </w:rPr>
+        <w:t xml:space="preserve"> function to read all the records saved in a file into the “</w:t>
+      </w:r>
+      <w:r>
+        <w:rPr>
+          <w:rFonts w:cstheme="minorHAnsi"/>
+          <w:b/>
+          <w:bCs/>
+          <w:szCs w:val="24"/>
+        </w:rPr>
+        <w:t>item</w:t>
+      </w:r>
+      <w:r>
+        <w:rPr>
+          <w:rFonts w:cstheme="minorHAnsi"/>
+          <w:szCs w:val="24"/>
+        </w:rPr>
+        <w:t>” array and sets the target of the “</w:t>
+      </w:r>
+      <w:proofErr w:type="spellStart"/>
+      <w:r>
+        <w:rPr>
+          <w:rFonts w:cstheme="minorHAnsi"/>
+          <w:b/>
+          <w:bCs/>
+          <w:szCs w:val="24"/>
+        </w:rPr>
+        <w:t>NoOfRecsPtr</w:t>
+      </w:r>
+      <w:proofErr w:type="spellEnd"/>
+      <w:r>
+        <w:rPr>
+          <w:rFonts w:cstheme="minorHAnsi"/>
+          <w:szCs w:val="24"/>
+        </w:rPr>
+        <w:t xml:space="preserve">” to the number of </w:t>
+      </w:r>
+      <w:r>
+        <w:rPr>
+          <w:rFonts w:cstheme="minorHAnsi"/>
+          <w:b/>
+          <w:bCs/>
+          <w:szCs w:val="24"/>
+        </w:rPr>
+        <w:t>Items</w:t>
+      </w:r>
+      <w:r>
+        <w:rPr>
+          <w:rFonts w:cstheme="minorHAnsi"/>
+          <w:szCs w:val="24"/>
+        </w:rPr>
+        <w:t xml:space="preserve"> read from the file.</w:t>
+      </w:r>
+    </w:p>
+    <w:p>
+      <w:pPr>
+        <w:rPr>
+          <w:rFonts w:cstheme="minorHAnsi"/>
+          <w:szCs w:val="24"/>
+        </w:rPr>
+      </w:pPr>
+      <w:proofErr w:type="spellStart"/>
+      <w:r>
+        <w:rPr>
+          <w:rFonts w:cstheme="minorHAnsi"/>
+          <w:b/>
+          <w:bCs/>
+          <w:szCs w:val="24"/>
+        </w:rPr>
+        <w:t>loadItems</w:t>
+      </w:r>
+      <w:proofErr w:type="spellEnd"/>
+      <w:r>
+        <w:rPr>
+          <w:rFonts w:cstheme="minorHAnsi"/>
+          <w:szCs w:val="24"/>
+        </w:rPr>
+        <w:t xml:space="preserve"> receives an array of </w:t>
+      </w:r>
+      <w:r>
+        <w:rPr>
+          <w:rFonts w:cstheme="minorHAnsi"/>
+          <w:b/>
+          <w:bCs/>
+          <w:szCs w:val="24"/>
+        </w:rPr>
+        <w:t>Items</w:t>
+      </w:r>
+      <w:r>
+        <w:rPr>
+          <w:rFonts w:cstheme="minorHAnsi"/>
+          <w:szCs w:val="24"/>
+        </w:rPr>
+        <w:t xml:space="preserve"> and another pointer pointing to the number of records read from the file (</w:t>
+      </w:r>
+      <w:proofErr w:type="spellStart"/>
+      <w:r>
+        <w:rPr>
+          <w:rFonts w:cstheme="minorHAnsi"/>
+          <w:b/>
+          <w:bCs/>
+          <w:szCs w:val="24"/>
+        </w:rPr>
+        <w:t>NoOfRecsPtr</w:t>
+      </w:r>
+      <w:proofErr w:type="spellEnd"/>
+      <w:r>
+        <w:rPr>
+          <w:rFonts w:cstheme="minorHAnsi"/>
+          <w:szCs w:val="24"/>
+        </w:rPr>
+        <w:t xml:space="preserve">) and also the name of the file in which these </w:t>
+      </w:r>
+      <w:r>
+        <w:rPr>
+          <w:rFonts w:cstheme="minorHAnsi"/>
+          <w:b/>
+          <w:bCs/>
+          <w:szCs w:val="24"/>
+        </w:rPr>
+        <w:t>items</w:t>
+      </w:r>
+      <w:r>
+        <w:rPr>
+          <w:rFonts w:cstheme="minorHAnsi"/>
+          <w:szCs w:val="24"/>
+        </w:rPr>
+        <w:t xml:space="preserve"> are stored in.</w:t>
+      </w:r>
+    </w:p>
+    <w:p>
+      <w:pPr>
+        <w:rPr>
+          <w:rFonts w:cstheme="minorHAnsi"/>
+          <w:szCs w:val="24"/>
+        </w:rPr>
+      </w:pPr>
+      <w:proofErr w:type="spellStart"/>
+      <w:r>
+        <w:rPr>
+          <w:rFonts w:cstheme="minorHAnsi"/>
+          <w:b/>
+          <w:bCs/>
+          <w:szCs w:val="24"/>
+        </w:rPr>
+        <w:t>loadItems</w:t>
+      </w:r>
+      <w:proofErr w:type="spellEnd"/>
+      <w:r>
+        <w:rPr>
+          <w:rFonts w:cstheme="minorHAnsi"/>
+          <w:szCs w:val="24"/>
+        </w:rPr>
+        <w:t xml:space="preserve"> opens a </w:t>
+      </w:r>
+      <w:r>
+        <w:rPr>
+          <w:rFonts w:cstheme="minorHAnsi"/>
+          <w:b/>
+          <w:bCs/>
+          <w:szCs w:val="24"/>
+        </w:rPr>
+        <w:t>FILE</w:t>
+      </w:r>
+      <w:r>
+        <w:rPr>
+          <w:rFonts w:cstheme="minorHAnsi"/>
+          <w:szCs w:val="24"/>
+        </w:rPr>
+        <w:t xml:space="preserve"> using the </w:t>
+      </w:r>
+      <w:r>
+        <w:rPr>
+          <w:rFonts w:cstheme="minorHAnsi"/>
+          <w:b/>
+          <w:bCs/>
+          <w:szCs w:val="24"/>
+        </w:rPr>
+        <w:t>filename</w:t>
+      </w:r>
+      <w:r>
+        <w:rPr>
+          <w:rFonts w:cstheme="minorHAnsi"/>
+          <w:szCs w:val="24"/>
+        </w:rPr>
+        <w:t xml:space="preserve"> received from the argument list for reading. </w:t>
+      </w:r>
+    </w:p>
+    <w:p>
+      <w:pPr>
+        <w:rPr>
+          <w:rFonts w:cstheme="minorHAnsi"/>
+          <w:szCs w:val="24"/>
+        </w:rPr>
+      </w:pPr>
+      <w:r>
+        <w:rPr>
+          <w:rFonts w:cstheme="minorHAnsi"/>
+          <w:szCs w:val="24"/>
+        </w:rPr>
+        <w:t xml:space="preserve">If the file is not opened successfully, it ends the function and returns </w:t>
+      </w:r>
+      <w:r>
+        <w:rPr>
+          <w:rFonts w:cstheme="minorHAnsi"/>
+          <w:b/>
+          <w:bCs/>
+          <w:szCs w:val="24"/>
+        </w:rPr>
+        <w:t>zero</w:t>
+      </w:r>
+      <w:r>
+        <w:rPr>
+          <w:rFonts w:cstheme="minorHAnsi"/>
+          <w:szCs w:val="24"/>
+        </w:rPr>
+        <w:t>.</w:t>
+      </w:r>
+    </w:p>
+    <w:p>
+      <w:pPr>
+        <w:rPr>
+          <w:rFonts w:cstheme="minorHAnsi"/>
+          <w:szCs w:val="24"/>
+        </w:rPr>
+      </w:pPr>
+      <w:r>
+        <w:rPr>
+          <w:rFonts w:cstheme="minorHAnsi"/>
+          <w:szCs w:val="24"/>
+        </w:rPr>
+        <w:t xml:space="preserve">If the file is opened successfully, using </w:t>
+      </w:r>
+      <w:proofErr w:type="spellStart"/>
+      <w:r>
+        <w:rPr>
+          <w:rFonts w:cstheme="minorHAnsi"/>
+          <w:b/>
+          <w:bCs/>
+          <w:szCs w:val="24"/>
+        </w:rPr>
+        <w:t>loadItem</w:t>
+      </w:r>
+      <w:proofErr w:type="spellEnd"/>
+      <w:r>
+        <w:rPr>
+          <w:rFonts w:cstheme="minorHAnsi"/>
+          <w:szCs w:val="24"/>
+        </w:rPr>
+        <w:t xml:space="preserve"> it reads the records from the file until </w:t>
+      </w:r>
+      <w:proofErr w:type="spellStart"/>
+      <w:r>
+        <w:rPr>
+          <w:rFonts w:cstheme="minorHAnsi"/>
+          <w:b/>
+          <w:bCs/>
+          <w:szCs w:val="24"/>
+        </w:rPr>
+        <w:t>loadItem</w:t>
+      </w:r>
+      <w:proofErr w:type="spellEnd"/>
+      <w:r>
+        <w:rPr>
+          <w:rFonts w:cstheme="minorHAnsi"/>
+          <w:szCs w:val="24"/>
+        </w:rPr>
+        <w:t xml:space="preserve"> fails, counting the number of </w:t>
+      </w:r>
+      <w:r>
+        <w:rPr>
+          <w:rFonts w:cstheme="minorHAnsi"/>
+          <w:b/>
+          <w:bCs/>
+          <w:szCs w:val="24"/>
+        </w:rPr>
+        <w:t>Items</w:t>
+      </w:r>
+      <w:r>
+        <w:rPr>
+          <w:rFonts w:cstheme="minorHAnsi"/>
+          <w:szCs w:val="24"/>
+        </w:rPr>
+        <w:t xml:space="preserve"> read at the same time. </w:t>
+      </w:r>
+    </w:p>
+    <w:p>
+      <w:pPr>
+        <w:rPr>
+          <w:rFonts w:cstheme="minorHAnsi"/>
+          <w:szCs w:val="24"/>
+        </w:rPr>
+      </w:pPr>
+      <w:r>
+        <w:rPr>
+          <w:rFonts w:cstheme="minorHAnsi"/>
+          <w:szCs w:val="24"/>
+        </w:rPr>
+        <w:t xml:space="preserve">Then it sets the target of </w:t>
+      </w:r>
+      <w:proofErr w:type="spellStart"/>
+      <w:r>
+        <w:rPr>
+          <w:rFonts w:cstheme="minorHAnsi"/>
+          <w:b/>
+          <w:bCs/>
+          <w:szCs w:val="24"/>
+        </w:rPr>
+        <w:t>NoOfRecsPtr</w:t>
+      </w:r>
+      <w:proofErr w:type="spellEnd"/>
+      <w:r>
+        <w:rPr>
+          <w:rFonts w:cstheme="minorHAnsi"/>
+          <w:szCs w:val="24"/>
+        </w:rPr>
+        <w:t xml:space="preserve"> pointer to the number of </w:t>
+      </w:r>
+      <w:r>
+        <w:rPr>
+          <w:rFonts w:cstheme="minorHAnsi"/>
+          <w:b/>
+          <w:bCs/>
+          <w:szCs w:val="24"/>
+        </w:rPr>
+        <w:t>Items</w:t>
+      </w:r>
+      <w:r>
+        <w:rPr>
+          <w:rFonts w:cstheme="minorHAnsi"/>
+          <w:szCs w:val="24"/>
+        </w:rPr>
+        <w:t xml:space="preserve"> read.</w:t>
+      </w:r>
+    </w:p>
+    <w:p>
+      <w:pPr>
+        <w:rPr>
+          <w:rFonts w:cstheme="minorHAnsi"/>
+          <w:szCs w:val="24"/>
+        </w:rPr>
+      </w:pPr>
+      <w:r>
+        <w:rPr>
+          <w:rFonts w:cstheme="minorHAnsi"/>
+          <w:szCs w:val="24"/>
+        </w:rPr>
+        <w:t xml:space="preserve">Finally, it closes the </w:t>
+      </w:r>
+      <w:r>
+        <w:rPr>
+          <w:rFonts w:cstheme="minorHAnsi"/>
+          <w:b/>
+          <w:bCs/>
+          <w:szCs w:val="24"/>
+        </w:rPr>
+        <w:t>FILE</w:t>
+      </w:r>
+      <w:r>
+        <w:rPr>
+          <w:rFonts w:cstheme="minorHAnsi"/>
+          <w:szCs w:val="24"/>
+        </w:rPr>
+        <w:t xml:space="preserve"> and exits the function returning </w:t>
+      </w:r>
+      <w:r>
+        <w:rPr>
+          <w:rFonts w:cstheme="minorHAnsi"/>
+          <w:b/>
+          <w:bCs/>
+          <w:szCs w:val="24"/>
+        </w:rPr>
+        <w:t>one</w:t>
+      </w:r>
+      <w:r>
+        <w:rPr>
+          <w:rFonts w:cstheme="minorHAnsi"/>
+          <w:szCs w:val="24"/>
+        </w:rPr>
+        <w:t xml:space="preserve"> (</w:t>
+      </w:r>
+      <w:r>
+        <w:rPr>
+          <w:rFonts w:cstheme="minorHAnsi"/>
+          <w:b/>
+          <w:bCs/>
+          <w:szCs w:val="24"/>
+        </w:rPr>
+        <w:t>true</w:t>
+      </w:r>
+      <w:r>
+        <w:rPr>
+          <w:rFonts w:cstheme="minorHAnsi"/>
+          <w:szCs w:val="24"/>
+        </w:rPr>
+        <w:t>)</w:t>
+      </w:r>
+      <w:r>
+        <w:rPr>
+          <w:rFonts w:cstheme="minorHAnsi"/>
+          <w:szCs w:val="24"/>
+        </w:rPr>
+        <w:t xml:space="preserve"> if at least it read minimum of one record from the file</w:t>
+      </w:r>
+      <w:r>
+        <w:rPr>
+          <w:rFonts w:cstheme="minorHAnsi"/>
+          <w:szCs w:val="24"/>
+        </w:rPr>
+        <w:t>.</w:t>
+      </w:r>
+    </w:p>
+    <w:p>
+      <w:pPr>
+        <w:rPr>
+          <w:rFonts w:ascii="Consolas" w:hAnsi="Consolas" w:cs="Consolas"/>
+          <w:sz w:val="22"/>
+          <w:szCs w:val="24"/>
+        </w:rPr>
+      </w:pPr>
+    </w:p>
+    <w:p>
+      <w:pPr>
+        <w:rPr>
+          <w:rFonts w:ascii="Consolas" w:hAnsi="Consolas" w:cs="Consolas"/>
+          <w:sz w:val="22"/>
+          <w:szCs w:val="24"/>
+        </w:rPr>
+      </w:pPr>
+    </w:p>
+    <w:p>
+      <w:pPr>
+        <w:rPr>
+          <w:rFonts w:ascii="Consolas" w:hAnsi="Consolas" w:cs="Consolas"/>
+          <w:sz w:val="22"/>
+          <w:szCs w:val="24"/>
+        </w:rPr>
+      </w:pPr>
+    </w:p>
+    <w:p>
+      <w:pPr>
+        <w:spacing w:before="100" w:beforeAutospacing="1" w:after="100" w:afterAutospacing="1" w:line="240" w:lineRule="auto"/>
+        <w:textAlignment w:val="baseline"/>
         <w:rPr>
           <w:rFonts w:ascii="Arial" w:eastAsia="Times New Roman" w:hAnsi="Arial" w:cs="Arial"/>
           <w:b/>
@@ -27942,8 +27966,7 @@
           <w:szCs w:val="27"/>
           <w:lang w:eastAsia="en-CA"/>
         </w:rPr>
-        <w:t>Milestone 8</w:t>
-      </w:r>
+      </w:pPr>
       <w:r>
         <w:rPr>
           <w:rFonts w:ascii="Arial" w:eastAsia="Times New Roman" w:hAnsi="Arial" w:cs="Arial"/>
@@ -27955,7 +27978,7 @@
           <w:szCs w:val="27"/>
           <w:lang w:eastAsia="en-CA"/>
         </w:rPr>
-        <w:t xml:space="preserve"> </w:t>
+        <w:t>Milestone 8</w:t>
       </w:r>
       <w:r>
         <w:rPr>
@@ -27968,7 +27991,7 @@
           <w:szCs w:val="27"/>
           <w:lang w:eastAsia="en-CA"/>
         </w:rPr>
-        <w:t xml:space="preserve">(WS7) </w:t>
+        <w:t xml:space="preserve"> </w:t>
       </w:r>
       <w:r>
         <w:rPr>
@@ -27981,7 +28004,7 @@
           <w:szCs w:val="27"/>
           <w:lang w:eastAsia="en-CA"/>
         </w:rPr>
-        <w:t xml:space="preserve">SUBMISSION </w:t>
+        <w:t xml:space="preserve">(WS7) </w:t>
       </w:r>
       <w:r>
         <w:rPr>
@@ -27989,13 +28012,15 @@
           <w:b/>
           <w:bCs/>
           <w:caps/>
-          <w:color w:val="FF0000"/>
+          <w:color w:val="4599B1"/>
           <w:sz w:val="27"/>
           <w:szCs w:val="27"/>
           <w:lang w:eastAsia="en-CA"/>
         </w:rPr>
-        <w:t>(no ready yet)</w:t>
-      </w:r>
+        <w:t xml:space="preserve">SUBMISSION </w:t>
+      </w:r>
+      <w:bookmarkStart w:id="0" w:name="_GoBack"/>
+      <w:bookmarkEnd w:id="0"/>
     </w:p>
     <w:p>
       <w:pPr>
@@ -28384,7 +28409,7 @@
           <w:szCs w:val="24"/>
           <w:lang w:eastAsia="en-CA"/>
         </w:rPr>
-        <w:t>tester.c</w:t>
+        <w:t>T</w:t>
       </w:r>
       <w:r>
         <w:rPr>
@@ -28395,6 +28420,17 @@
           <w:szCs w:val="24"/>
           <w:lang w:eastAsia="en-CA"/>
         </w:rPr>
+        <w:t>ester.c</w:t>
+      </w:r>
+      <w:r>
+        <w:rPr>
+          <w:rFonts w:ascii="Arial" w:eastAsia="Times New Roman" w:hAnsi="Arial" w:cs="Arial"/>
+          <w:b/>
+          <w:bCs/>
+          <w:color w:val="0070C0"/>
+          <w:szCs w:val="24"/>
+          <w:lang w:eastAsia="en-CA"/>
+        </w:rPr>
         <w:t xml:space="preserve"> </w:t>
       </w:r>
       <w:r>
@@ -28632,7 +28668,18 @@
           <w:sz w:val="22"/>
           <w:lang w:eastAsia="en-CA"/>
         </w:rPr>
-        <w:t>tester.c &lt;ENTER&gt;</w:t>
+        <w:t>T</w:t>
+      </w:r>
+      <w:r>
+        <w:rPr>
+          <w:rFonts w:ascii="Courier New" w:eastAsia="Times New Roman" w:hAnsi="Courier New" w:cs="Courier New"/>
+          <w:b/>
+          <w:bCs/>
+          <w:color w:val="000000"/>
+          <w:sz w:val="22"/>
+          <w:lang w:eastAsia="en-CA"/>
+        </w:rPr>
+        <w:t>ester.c &lt;ENTER&gt;</w:t>
       </w:r>
     </w:p>
     <w:p>
@@ -31934,7 +31981,7 @@
 </file>
 
 <file path=customXml/itemProps1.xml><?xml version="1.0" encoding="utf-8"?>
-<ds:datastoreItem xmlns:ds="http://schemas.openxmlformats.org/officeDocument/2006/customXml" ds:itemID="{61C58C79-E206-42AC-AE1D-C88C197178AA}">
+<ds:datastoreItem xmlns:ds="http://schemas.openxmlformats.org/officeDocument/2006/customXml" ds:itemID="{7E7194C7-7821-4440-A51F-45D0CE596CE9}">
   <ds:schemaRefs>
     <ds:schemaRef ds:uri="http://schemas.openxmlformats.org/officeDocument/2006/bibliography"/>
   </ds:schemaRefs>

</xml_diff>